<commit_message>
Revisado o documento Especificação Requisitos de Software
</commit_message>
<xml_diff>
--- a/Requisitos/Documento Especificacao Requisitos Software.docx
+++ b/Requisitos/Documento Especificacao Requisitos Software.docx
@@ -317,7 +317,7 @@
       </w:tr>
       <w:tr>
         <w:trPr>
-          <w:trHeight w:val="467"/>
+          <w:trHeight w:val="326"/>
         </w:trPr>
         <w:tc>
           <w:tcPr>
@@ -767,6 +767,20 @@
               </w:rPr>
               <w:t>João</w:t>
             </w:r>
+            <w:r>
+              <w:rPr>
+                <w:color w:val="000000"/>
+              </w:rPr>
+              <w:t xml:space="preserve"> Victor </w:t>
+            </w:r>
+            <w:proofErr w:type="spellStart"/>
+            <w:r>
+              <w:rPr>
+                <w:color w:val="000000"/>
+              </w:rPr>
+              <w:t>Toselli</w:t>
+            </w:r>
+            <w:proofErr w:type="spellEnd"/>
           </w:p>
         </w:tc>
       </w:tr>
@@ -902,20 +916,17 @@
           <w:docPartUnique/>
         </w:docPartObj>
       </w:sdtPr>
+      <w:sdtEndPr/>
       <w:sdtContent>
         <w:p>
           <w:pPr>
             <w:pStyle w:val="Sumrio1"/>
-            <w:tabs>
-              <w:tab w:val="left" w:pos="400"/>
-              <w:tab w:val="right" w:pos="9350"/>
-            </w:tabs>
             <w:rPr>
               <w:rFonts w:asciiTheme="minorHAnsi" w:eastAsiaTheme="minorEastAsia" w:hAnsiTheme="minorHAnsi" w:cstheme="minorBidi"/>
               <w:noProof/>
               <w:sz w:val="22"/>
               <w:szCs w:val="22"/>
-              <w:lang w:eastAsia="pt-BR"/>
+              <w:lang w:val="en-US"/>
             </w:rPr>
           </w:pPr>
           <w:r>
@@ -927,7 +938,7 @@
           <w:r>
             <w:fldChar w:fldCharType="separate"/>
           </w:r>
-          <w:hyperlink w:anchor="_Toc74751588" w:history="1">
+          <w:hyperlink w:anchor="_Toc74831891" w:history="1">
             <w:r>
               <w:rPr>
                 <w:rStyle w:val="Hyperlink"/>
@@ -941,7 +952,7 @@
                 <w:noProof/>
                 <w:sz w:val="22"/>
                 <w:szCs w:val="22"/>
-                <w:lang w:eastAsia="pt-BR"/>
+                <w:lang w:val="en-US"/>
               </w:rPr>
               <w:tab/>
             </w:r>
@@ -971,7 +982,7 @@
                 <w:noProof/>
                 <w:webHidden/>
               </w:rPr>
-              <w:instrText xml:space="preserve"> PAGEREF _Toc74751588 \h </w:instrText>
+              <w:instrText xml:space="preserve"> PAGEREF _Toc74831891 \h </w:instrText>
             </w:r>
             <w:r>
               <w:rPr>
@@ -1010,10 +1021,10 @@
               <w:noProof/>
               <w:sz w:val="22"/>
               <w:szCs w:val="22"/>
-              <w:lang w:eastAsia="pt-BR"/>
+              <w:lang w:val="en-US"/>
             </w:rPr>
           </w:pPr>
-          <w:hyperlink w:anchor="_Toc74751589" w:history="1">
+          <w:hyperlink w:anchor="_Toc74831892" w:history="1">
             <w:r>
               <w:rPr>
                 <w:rStyle w:val="Hyperlink"/>
@@ -1027,7 +1038,7 @@
                 <w:noProof/>
                 <w:sz w:val="22"/>
                 <w:szCs w:val="22"/>
-                <w:lang w:eastAsia="pt-BR"/>
+                <w:lang w:val="en-US"/>
               </w:rPr>
               <w:tab/>
             </w:r>
@@ -1057,7 +1068,7 @@
                 <w:noProof/>
                 <w:webHidden/>
               </w:rPr>
-              <w:instrText xml:space="preserve"> PAGEREF _Toc74751589 \h </w:instrText>
+              <w:instrText xml:space="preserve"> PAGEREF _Toc74831892 \h </w:instrText>
             </w:r>
             <w:r>
               <w:rPr>
@@ -1096,10 +1107,10 @@
               <w:noProof/>
               <w:sz w:val="22"/>
               <w:szCs w:val="22"/>
-              <w:lang w:eastAsia="pt-BR"/>
+              <w:lang w:val="en-US"/>
             </w:rPr>
           </w:pPr>
-          <w:hyperlink w:anchor="_Toc74751590" w:history="1">
+          <w:hyperlink w:anchor="_Toc74831893" w:history="1">
             <w:r>
               <w:rPr>
                 <w:rStyle w:val="Hyperlink"/>
@@ -1113,7 +1124,7 @@
                 <w:noProof/>
                 <w:sz w:val="22"/>
                 <w:szCs w:val="22"/>
-                <w:lang w:eastAsia="pt-BR"/>
+                <w:lang w:val="en-US"/>
               </w:rPr>
               <w:tab/>
             </w:r>
@@ -1143,7 +1154,7 @@
                 <w:noProof/>
                 <w:webHidden/>
               </w:rPr>
-              <w:instrText xml:space="preserve"> PAGEREF _Toc74751590 \h </w:instrText>
+              <w:instrText xml:space="preserve"> PAGEREF _Toc74831893 \h </w:instrText>
             </w:r>
             <w:r>
               <w:rPr>
@@ -1182,10 +1193,10 @@
               <w:noProof/>
               <w:sz w:val="22"/>
               <w:szCs w:val="22"/>
-              <w:lang w:eastAsia="pt-BR"/>
+              <w:lang w:val="en-US"/>
             </w:rPr>
           </w:pPr>
-          <w:hyperlink w:anchor="_Toc74751591" w:history="1">
+          <w:hyperlink w:anchor="_Toc74831894" w:history="1">
             <w:r>
               <w:rPr>
                 <w:rStyle w:val="Hyperlink"/>
@@ -1199,7 +1210,7 @@
                 <w:noProof/>
                 <w:sz w:val="22"/>
                 <w:szCs w:val="22"/>
-                <w:lang w:eastAsia="pt-BR"/>
+                <w:lang w:val="en-US"/>
               </w:rPr>
               <w:tab/>
             </w:r>
@@ -1229,7 +1240,7 @@
                 <w:noProof/>
                 <w:webHidden/>
               </w:rPr>
-              <w:instrText xml:space="preserve"> PAGEREF _Toc74751591 \h </w:instrText>
+              <w:instrText xml:space="preserve"> PAGEREF _Toc74831894 \h </w:instrText>
             </w:r>
             <w:r>
               <w:rPr>
@@ -1268,10 +1279,10 @@
               <w:noProof/>
               <w:sz w:val="22"/>
               <w:szCs w:val="22"/>
-              <w:lang w:eastAsia="pt-BR"/>
+              <w:lang w:val="en-US"/>
             </w:rPr>
           </w:pPr>
-          <w:hyperlink w:anchor="_Toc74751592" w:history="1">
+          <w:hyperlink w:anchor="_Toc74831895" w:history="1">
             <w:r>
               <w:rPr>
                 <w:rStyle w:val="Hyperlink"/>
@@ -1285,7 +1296,7 @@
                 <w:noProof/>
                 <w:sz w:val="22"/>
                 <w:szCs w:val="22"/>
-                <w:lang w:eastAsia="pt-BR"/>
+                <w:lang w:val="en-US"/>
               </w:rPr>
               <w:tab/>
             </w:r>
@@ -1315,7 +1326,7 @@
                 <w:noProof/>
                 <w:webHidden/>
               </w:rPr>
-              <w:instrText xml:space="preserve"> PAGEREF _Toc74751592 \h </w:instrText>
+              <w:instrText xml:space="preserve"> PAGEREF _Toc74831895 \h </w:instrText>
             </w:r>
             <w:r>
               <w:rPr>
@@ -1349,19 +1360,15 @@
         <w:p>
           <w:pPr>
             <w:pStyle w:val="Sumrio1"/>
-            <w:tabs>
-              <w:tab w:val="left" w:pos="400"/>
-              <w:tab w:val="right" w:pos="9350"/>
-            </w:tabs>
             <w:rPr>
               <w:rFonts w:asciiTheme="minorHAnsi" w:eastAsiaTheme="minorEastAsia" w:hAnsiTheme="minorHAnsi" w:cstheme="minorBidi"/>
               <w:noProof/>
               <w:sz w:val="22"/>
               <w:szCs w:val="22"/>
-              <w:lang w:eastAsia="pt-BR"/>
+              <w:lang w:val="en-US"/>
             </w:rPr>
           </w:pPr>
-          <w:hyperlink w:anchor="_Toc74751593" w:history="1">
+          <w:hyperlink w:anchor="_Toc74831896" w:history="1">
             <w:r>
               <w:rPr>
                 <w:rStyle w:val="Hyperlink"/>
@@ -1375,7 +1382,7 @@
                 <w:noProof/>
                 <w:sz w:val="22"/>
                 <w:szCs w:val="22"/>
-                <w:lang w:eastAsia="pt-BR"/>
+                <w:lang w:val="en-US"/>
               </w:rPr>
               <w:tab/>
             </w:r>
@@ -1405,7 +1412,7 @@
                 <w:noProof/>
                 <w:webHidden/>
               </w:rPr>
-              <w:instrText xml:space="preserve"> PAGEREF _Toc74751593 \h </w:instrText>
+              <w:instrText xml:space="preserve"> PAGEREF _Toc74831896 \h </w:instrText>
             </w:r>
             <w:r>
               <w:rPr>
@@ -1439,19 +1446,15 @@
         <w:p>
           <w:pPr>
             <w:pStyle w:val="Sumrio1"/>
-            <w:tabs>
-              <w:tab w:val="left" w:pos="400"/>
-              <w:tab w:val="right" w:pos="9350"/>
-            </w:tabs>
             <w:rPr>
               <w:rFonts w:asciiTheme="minorHAnsi" w:eastAsiaTheme="minorEastAsia" w:hAnsiTheme="minorHAnsi" w:cstheme="minorBidi"/>
               <w:noProof/>
               <w:sz w:val="22"/>
               <w:szCs w:val="22"/>
-              <w:lang w:eastAsia="pt-BR"/>
+              <w:lang w:val="en-US"/>
             </w:rPr>
           </w:pPr>
-          <w:hyperlink w:anchor="_Toc74751594" w:history="1">
+          <w:hyperlink w:anchor="_Toc74831897" w:history="1">
             <w:r>
               <w:rPr>
                 <w:rStyle w:val="Hyperlink"/>
@@ -1465,7 +1468,7 @@
                 <w:noProof/>
                 <w:sz w:val="22"/>
                 <w:szCs w:val="22"/>
-                <w:lang w:eastAsia="pt-BR"/>
+                <w:lang w:val="en-US"/>
               </w:rPr>
               <w:tab/>
             </w:r>
@@ -1495,7 +1498,7 @@
                 <w:noProof/>
                 <w:webHidden/>
               </w:rPr>
-              <w:instrText xml:space="preserve"> PAGEREF _Toc74751594 \h </w:instrText>
+              <w:instrText xml:space="preserve"> PAGEREF _Toc74831897 \h </w:instrText>
             </w:r>
             <w:r>
               <w:rPr>
@@ -1534,10 +1537,10 @@
               <w:noProof/>
               <w:sz w:val="22"/>
               <w:szCs w:val="22"/>
-              <w:lang w:eastAsia="pt-BR"/>
+              <w:lang w:val="en-US"/>
             </w:rPr>
           </w:pPr>
-          <w:hyperlink w:anchor="_Toc74751595" w:history="1">
+          <w:hyperlink w:anchor="_Toc74831898" w:history="1">
             <w:r>
               <w:rPr>
                 <w:rStyle w:val="Hyperlink"/>
@@ -1551,7 +1554,7 @@
                 <w:noProof/>
                 <w:sz w:val="22"/>
                 <w:szCs w:val="22"/>
-                <w:lang w:eastAsia="pt-BR"/>
+                <w:lang w:val="en-US"/>
               </w:rPr>
               <w:tab/>
             </w:r>
@@ -1581,7 +1584,7 @@
                 <w:noProof/>
                 <w:webHidden/>
               </w:rPr>
-              <w:instrText xml:space="preserve"> PAGEREF _Toc74751595 \h </w:instrText>
+              <w:instrText xml:space="preserve"> PAGEREF _Toc74831898 \h </w:instrText>
             </w:r>
             <w:r>
               <w:rPr>
@@ -1619,18 +1622,22 @@
               <w:tab w:val="left" w:pos="1100"/>
               <w:tab w:val="right" w:pos="9350"/>
             </w:tabs>
+            <w:spacing w:after="0"/>
             <w:rPr>
               <w:rFonts w:asciiTheme="minorHAnsi" w:eastAsiaTheme="minorEastAsia" w:hAnsiTheme="minorHAnsi" w:cstheme="minorBidi"/>
               <w:noProof/>
               <w:sz w:val="22"/>
               <w:szCs w:val="22"/>
-              <w:lang w:eastAsia="pt-BR"/>
+              <w:lang w:val="en-US"/>
             </w:rPr>
           </w:pPr>
-          <w:hyperlink w:anchor="_Toc74751596" w:history="1">
+          <w:hyperlink w:anchor="_Toc74831899" w:history="1">
             <w:r>
               <w:rPr>
                 <w:rStyle w:val="Hyperlink"/>
+                <w:b/>
+                <w:bCs/>
+                <w:iCs/>
                 <w:noProof/>
               </w:rPr>
               <w:t>3.1.1</w:t>
@@ -1641,13 +1648,16 @@
                 <w:noProof/>
                 <w:sz w:val="22"/>
                 <w:szCs w:val="22"/>
-                <w:lang w:eastAsia="pt-BR"/>
+                <w:lang w:val="en-US"/>
               </w:rPr>
               <w:tab/>
             </w:r>
             <w:r>
               <w:rPr>
                 <w:rStyle w:val="Hyperlink"/>
+                <w:b/>
+                <w:bCs/>
+                <w:iCs/>
                 <w:noProof/>
               </w:rPr>
               <w:t>RF001 - Gestão de atendimento M1</w:t>
@@ -1671,7 +1681,7 @@
                 <w:noProof/>
                 <w:webHidden/>
               </w:rPr>
-              <w:instrText xml:space="preserve"> PAGEREF _Toc74751596 \h </w:instrText>
+              <w:instrText xml:space="preserve"> PAGEREF _Toc74831899 \h </w:instrText>
             </w:r>
             <w:r>
               <w:rPr>
@@ -1709,18 +1719,22 @@
               <w:tab w:val="left" w:pos="1100"/>
               <w:tab w:val="right" w:pos="9350"/>
             </w:tabs>
+            <w:spacing w:after="0"/>
             <w:rPr>
               <w:rFonts w:asciiTheme="minorHAnsi" w:eastAsiaTheme="minorEastAsia" w:hAnsiTheme="minorHAnsi" w:cstheme="minorBidi"/>
               <w:noProof/>
               <w:sz w:val="22"/>
               <w:szCs w:val="22"/>
-              <w:lang w:eastAsia="pt-BR"/>
+              <w:lang w:val="en-US"/>
             </w:rPr>
           </w:pPr>
-          <w:hyperlink w:anchor="_Toc74751597" w:history="1">
+          <w:hyperlink w:anchor="_Toc74831900" w:history="1">
             <w:r>
               <w:rPr>
                 <w:rStyle w:val="Hyperlink"/>
+                <w:b/>
+                <w:bCs/>
+                <w:iCs/>
                 <w:noProof/>
               </w:rPr>
               <w:t>3.1.2</w:t>
@@ -1731,13 +1745,16 @@
                 <w:noProof/>
                 <w:sz w:val="22"/>
                 <w:szCs w:val="22"/>
-                <w:lang w:eastAsia="pt-BR"/>
+                <w:lang w:val="en-US"/>
               </w:rPr>
               <w:tab/>
             </w:r>
             <w:r>
               <w:rPr>
                 <w:rStyle w:val="Hyperlink"/>
+                <w:b/>
+                <w:bCs/>
+                <w:iCs/>
                 <w:noProof/>
               </w:rPr>
               <w:t>RF002 - Gestão de atendimento M2</w:t>
@@ -1761,7 +1778,7 @@
                 <w:noProof/>
                 <w:webHidden/>
               </w:rPr>
-              <w:instrText xml:space="preserve"> PAGEREF _Toc74751597 \h </w:instrText>
+              <w:instrText xml:space="preserve"> PAGEREF _Toc74831900 \h </w:instrText>
             </w:r>
             <w:r>
               <w:rPr>
@@ -1799,18 +1816,22 @@
               <w:tab w:val="left" w:pos="1100"/>
               <w:tab w:val="right" w:pos="9350"/>
             </w:tabs>
+            <w:spacing w:after="0"/>
             <w:rPr>
               <w:rFonts w:asciiTheme="minorHAnsi" w:eastAsiaTheme="minorEastAsia" w:hAnsiTheme="minorHAnsi" w:cstheme="minorBidi"/>
               <w:noProof/>
               <w:sz w:val="22"/>
               <w:szCs w:val="22"/>
-              <w:lang w:eastAsia="pt-BR"/>
+              <w:lang w:val="en-US"/>
             </w:rPr>
           </w:pPr>
-          <w:hyperlink w:anchor="_Toc74751598" w:history="1">
+          <w:hyperlink w:anchor="_Toc74831901" w:history="1">
             <w:r>
               <w:rPr>
                 <w:rStyle w:val="Hyperlink"/>
+                <w:b/>
+                <w:bCs/>
+                <w:iCs/>
                 <w:noProof/>
               </w:rPr>
               <w:t>3.1.3</w:t>
@@ -1821,13 +1842,16 @@
                 <w:noProof/>
                 <w:sz w:val="22"/>
                 <w:szCs w:val="22"/>
-                <w:lang w:eastAsia="pt-BR"/>
+                <w:lang w:val="en-US"/>
               </w:rPr>
               <w:tab/>
             </w:r>
             <w:r>
               <w:rPr>
                 <w:rStyle w:val="Hyperlink"/>
+                <w:b/>
+                <w:bCs/>
+                <w:iCs/>
                 <w:noProof/>
               </w:rPr>
               <w:t>RF003 - Abertura e encerramento de chamados</w:t>
@@ -1851,7 +1875,7 @@
                 <w:noProof/>
                 <w:webHidden/>
               </w:rPr>
-              <w:instrText xml:space="preserve"> PAGEREF _Toc74751598 \h </w:instrText>
+              <w:instrText xml:space="preserve"> PAGEREF _Toc74831901 \h </w:instrText>
             </w:r>
             <w:r>
               <w:rPr>
@@ -1889,18 +1913,22 @@
               <w:tab w:val="left" w:pos="1100"/>
               <w:tab w:val="right" w:pos="9350"/>
             </w:tabs>
+            <w:spacing w:after="0"/>
             <w:rPr>
               <w:rFonts w:asciiTheme="minorHAnsi" w:eastAsiaTheme="minorEastAsia" w:hAnsiTheme="minorHAnsi" w:cstheme="minorBidi"/>
               <w:noProof/>
               <w:sz w:val="22"/>
               <w:szCs w:val="22"/>
-              <w:lang w:eastAsia="pt-BR"/>
+              <w:lang w:val="en-US"/>
             </w:rPr>
           </w:pPr>
-          <w:hyperlink w:anchor="_Toc74751599" w:history="1">
+          <w:hyperlink w:anchor="_Toc74831902" w:history="1">
             <w:r>
               <w:rPr>
                 <w:rStyle w:val="Hyperlink"/>
+                <w:b/>
+                <w:bCs/>
+                <w:iCs/>
                 <w:noProof/>
               </w:rPr>
               <w:t>3.1.4</w:t>
@@ -1911,13 +1939,16 @@
                 <w:noProof/>
                 <w:sz w:val="22"/>
                 <w:szCs w:val="22"/>
-                <w:lang w:eastAsia="pt-BR"/>
+                <w:lang w:val="en-US"/>
               </w:rPr>
               <w:tab/>
             </w:r>
             <w:r>
               <w:rPr>
                 <w:rStyle w:val="Hyperlink"/>
+                <w:b/>
+                <w:bCs/>
+                <w:iCs/>
                 <w:noProof/>
               </w:rPr>
               <w:t>RF004 - Anotações e comentários</w:t>
@@ -1941,7 +1972,7 @@
                 <w:noProof/>
                 <w:webHidden/>
               </w:rPr>
-              <w:instrText xml:space="preserve"> PAGEREF _Toc74751599 \h </w:instrText>
+              <w:instrText xml:space="preserve"> PAGEREF _Toc74831902 \h </w:instrText>
             </w:r>
             <w:r>
               <w:rPr>
@@ -1979,18 +2010,22 @@
               <w:tab w:val="left" w:pos="1100"/>
               <w:tab w:val="right" w:pos="9350"/>
             </w:tabs>
+            <w:spacing w:after="0"/>
             <w:rPr>
               <w:rFonts w:asciiTheme="minorHAnsi" w:eastAsiaTheme="minorEastAsia" w:hAnsiTheme="minorHAnsi" w:cstheme="minorBidi"/>
               <w:noProof/>
               <w:sz w:val="22"/>
               <w:szCs w:val="22"/>
-              <w:lang w:eastAsia="pt-BR"/>
+              <w:lang w:val="en-US"/>
             </w:rPr>
           </w:pPr>
-          <w:hyperlink w:anchor="_Toc74751600" w:history="1">
+          <w:hyperlink w:anchor="_Toc74831903" w:history="1">
             <w:r>
               <w:rPr>
                 <w:rStyle w:val="Hyperlink"/>
+                <w:b/>
+                <w:bCs/>
+                <w:iCs/>
                 <w:noProof/>
               </w:rPr>
               <w:t>3.1.5</w:t>
@@ -2001,13 +2036,16 @@
                 <w:noProof/>
                 <w:sz w:val="22"/>
                 <w:szCs w:val="22"/>
-                <w:lang w:eastAsia="pt-BR"/>
+                <w:lang w:val="en-US"/>
               </w:rPr>
               <w:tab/>
             </w:r>
             <w:r>
               <w:rPr>
                 <w:rStyle w:val="Hyperlink"/>
+                <w:b/>
+                <w:bCs/>
+                <w:iCs/>
                 <w:noProof/>
               </w:rPr>
               <w:t>RF005 - Passagem de chamados</w:t>
@@ -2031,7 +2069,7 @@
                 <w:noProof/>
                 <w:webHidden/>
               </w:rPr>
-              <w:instrText xml:space="preserve"> PAGEREF _Toc74751600 \h </w:instrText>
+              <w:instrText xml:space="preserve"> PAGEREF _Toc74831903 \h </w:instrText>
             </w:r>
             <w:r>
               <w:rPr>
@@ -2069,18 +2107,22 @@
               <w:tab w:val="left" w:pos="1100"/>
               <w:tab w:val="right" w:pos="9350"/>
             </w:tabs>
+            <w:spacing w:after="0"/>
             <w:rPr>
               <w:rFonts w:asciiTheme="minorHAnsi" w:eastAsiaTheme="minorEastAsia" w:hAnsiTheme="minorHAnsi" w:cstheme="minorBidi"/>
               <w:noProof/>
               <w:sz w:val="22"/>
               <w:szCs w:val="22"/>
-              <w:lang w:eastAsia="pt-BR"/>
+              <w:lang w:val="en-US"/>
             </w:rPr>
           </w:pPr>
-          <w:hyperlink w:anchor="_Toc74751601" w:history="1">
+          <w:hyperlink w:anchor="_Toc74831904" w:history="1">
             <w:r>
               <w:rPr>
                 <w:rStyle w:val="Hyperlink"/>
+                <w:b/>
+                <w:bCs/>
+                <w:iCs/>
                 <w:noProof/>
               </w:rPr>
               <w:t>3.1.6</w:t>
@@ -2091,13 +2133,16 @@
                 <w:noProof/>
                 <w:sz w:val="22"/>
                 <w:szCs w:val="22"/>
-                <w:lang w:eastAsia="pt-BR"/>
+                <w:lang w:val="en-US"/>
               </w:rPr>
               <w:tab/>
             </w:r>
             <w:r>
               <w:rPr>
                 <w:rStyle w:val="Hyperlink"/>
+                <w:b/>
+                <w:bCs/>
+                <w:iCs/>
                 <w:noProof/>
               </w:rPr>
               <w:t>RF006 – Login</w:t>
@@ -2121,7 +2166,7 @@
                 <w:noProof/>
                 <w:webHidden/>
               </w:rPr>
-              <w:instrText xml:space="preserve"> PAGEREF _Toc74751601 \h </w:instrText>
+              <w:instrText xml:space="preserve"> PAGEREF _Toc74831904 \h </w:instrText>
             </w:r>
             <w:r>
               <w:rPr>
@@ -2159,18 +2204,22 @@
               <w:tab w:val="left" w:pos="1100"/>
               <w:tab w:val="right" w:pos="9350"/>
             </w:tabs>
+            <w:spacing w:after="0"/>
             <w:rPr>
               <w:rFonts w:asciiTheme="minorHAnsi" w:eastAsiaTheme="minorEastAsia" w:hAnsiTheme="minorHAnsi" w:cstheme="minorBidi"/>
               <w:noProof/>
               <w:sz w:val="22"/>
               <w:szCs w:val="22"/>
-              <w:lang w:eastAsia="pt-BR"/>
+              <w:lang w:val="en-US"/>
             </w:rPr>
           </w:pPr>
-          <w:hyperlink w:anchor="_Toc74751602" w:history="1">
+          <w:hyperlink w:anchor="_Toc74831905" w:history="1">
             <w:r>
               <w:rPr>
                 <w:rStyle w:val="Hyperlink"/>
+                <w:b/>
+                <w:bCs/>
+                <w:iCs/>
                 <w:noProof/>
               </w:rPr>
               <w:t>3.1.7</w:t>
@@ -2181,13 +2230,16 @@
                 <w:noProof/>
                 <w:sz w:val="22"/>
                 <w:szCs w:val="22"/>
-                <w:lang w:eastAsia="pt-BR"/>
+                <w:lang w:val="en-US"/>
               </w:rPr>
               <w:tab/>
             </w:r>
             <w:r>
               <w:rPr>
                 <w:rStyle w:val="Hyperlink"/>
+                <w:b/>
+                <w:bCs/>
+                <w:iCs/>
                 <w:noProof/>
               </w:rPr>
               <w:t>RF007 - Organizar chamados</w:t>
@@ -2211,7 +2263,7 @@
                 <w:noProof/>
                 <w:webHidden/>
               </w:rPr>
-              <w:instrText xml:space="preserve"> PAGEREF _Toc74751602 \h </w:instrText>
+              <w:instrText xml:space="preserve"> PAGEREF _Toc74831905 \h </w:instrText>
             </w:r>
             <w:r>
               <w:rPr>
@@ -2249,18 +2301,22 @@
               <w:tab w:val="left" w:pos="1100"/>
               <w:tab w:val="right" w:pos="9350"/>
             </w:tabs>
+            <w:spacing w:after="0"/>
             <w:rPr>
               <w:rFonts w:asciiTheme="minorHAnsi" w:eastAsiaTheme="minorEastAsia" w:hAnsiTheme="minorHAnsi" w:cstheme="minorBidi"/>
               <w:noProof/>
               <w:sz w:val="22"/>
               <w:szCs w:val="22"/>
-              <w:lang w:eastAsia="pt-BR"/>
+              <w:lang w:val="en-US"/>
             </w:rPr>
           </w:pPr>
-          <w:hyperlink w:anchor="_Toc74751603" w:history="1">
+          <w:hyperlink w:anchor="_Toc74831906" w:history="1">
             <w:r>
               <w:rPr>
                 <w:rStyle w:val="Hyperlink"/>
+                <w:b/>
+                <w:bCs/>
+                <w:iCs/>
                 <w:noProof/>
               </w:rPr>
               <w:t>3.1.8</w:t>
@@ -2271,13 +2327,16 @@
                 <w:noProof/>
                 <w:sz w:val="22"/>
                 <w:szCs w:val="22"/>
-                <w:lang w:eastAsia="pt-BR"/>
+                <w:lang w:val="en-US"/>
               </w:rPr>
               <w:tab/>
             </w:r>
             <w:r>
               <w:rPr>
                 <w:rStyle w:val="Hyperlink"/>
+                <w:b/>
+                <w:bCs/>
+                <w:iCs/>
                 <w:noProof/>
               </w:rPr>
               <w:t>RF008 - Acesso a dados de chamados</w:t>
@@ -2301,7 +2360,7 @@
                 <w:noProof/>
                 <w:webHidden/>
               </w:rPr>
-              <w:instrText xml:space="preserve"> PAGEREF _Toc74751603 \h </w:instrText>
+              <w:instrText xml:space="preserve"> PAGEREF _Toc74831906 \h </w:instrText>
             </w:r>
             <w:r>
               <w:rPr>
@@ -2339,18 +2398,22 @@
               <w:tab w:val="left" w:pos="1100"/>
               <w:tab w:val="right" w:pos="9350"/>
             </w:tabs>
+            <w:spacing w:after="0"/>
             <w:rPr>
               <w:rFonts w:asciiTheme="minorHAnsi" w:eastAsiaTheme="minorEastAsia" w:hAnsiTheme="minorHAnsi" w:cstheme="minorBidi"/>
               <w:noProof/>
               <w:sz w:val="22"/>
               <w:szCs w:val="22"/>
-              <w:lang w:eastAsia="pt-BR"/>
+              <w:lang w:val="en-US"/>
             </w:rPr>
           </w:pPr>
-          <w:hyperlink w:anchor="_Toc74751604" w:history="1">
+          <w:hyperlink w:anchor="_Toc74831907" w:history="1">
             <w:r>
               <w:rPr>
                 <w:rStyle w:val="Hyperlink"/>
+                <w:b/>
+                <w:bCs/>
+                <w:iCs/>
                 <w:noProof/>
               </w:rPr>
               <w:t>3.1.9</w:t>
@@ -2361,13 +2424,16 @@
                 <w:noProof/>
                 <w:sz w:val="22"/>
                 <w:szCs w:val="22"/>
-                <w:lang w:eastAsia="pt-BR"/>
+                <w:lang w:val="en-US"/>
               </w:rPr>
               <w:tab/>
             </w:r>
             <w:r>
               <w:rPr>
                 <w:rStyle w:val="Hyperlink"/>
+                <w:b/>
+                <w:bCs/>
+                <w:iCs/>
                 <w:noProof/>
               </w:rPr>
               <w:t>RF009 - Serviços concluídos</w:t>
@@ -2391,7 +2457,7 @@
                 <w:noProof/>
                 <w:webHidden/>
               </w:rPr>
-              <w:instrText xml:space="preserve"> PAGEREF _Toc74751604 \h </w:instrText>
+              <w:instrText xml:space="preserve"> PAGEREF _Toc74831907 \h </w:instrText>
             </w:r>
             <w:r>
               <w:rPr>
@@ -2429,18 +2495,22 @@
               <w:tab w:val="left" w:pos="1320"/>
               <w:tab w:val="right" w:pos="9350"/>
             </w:tabs>
+            <w:spacing w:after="0"/>
             <w:rPr>
               <w:rFonts w:asciiTheme="minorHAnsi" w:eastAsiaTheme="minorEastAsia" w:hAnsiTheme="minorHAnsi" w:cstheme="minorBidi"/>
               <w:noProof/>
               <w:sz w:val="22"/>
               <w:szCs w:val="22"/>
-              <w:lang w:eastAsia="pt-BR"/>
+              <w:lang w:val="en-US"/>
             </w:rPr>
           </w:pPr>
-          <w:hyperlink w:anchor="_Toc74751605" w:history="1">
+          <w:hyperlink w:anchor="_Toc74831908" w:history="1">
             <w:r>
               <w:rPr>
                 <w:rStyle w:val="Hyperlink"/>
+                <w:b/>
+                <w:bCs/>
+                <w:iCs/>
                 <w:noProof/>
               </w:rPr>
               <w:t>3.1.10</w:t>
@@ -2451,13 +2521,16 @@
                 <w:noProof/>
                 <w:sz w:val="22"/>
                 <w:szCs w:val="22"/>
-                <w:lang w:eastAsia="pt-BR"/>
+                <w:lang w:val="en-US"/>
               </w:rPr>
               <w:tab/>
             </w:r>
             <w:r>
               <w:rPr>
                 <w:rStyle w:val="Hyperlink"/>
+                <w:b/>
+                <w:bCs/>
+                <w:iCs/>
                 <w:noProof/>
               </w:rPr>
               <w:t>RF010 – Relatórios de venda</w:t>
@@ -2481,7 +2554,7 @@
                 <w:noProof/>
                 <w:webHidden/>
               </w:rPr>
-              <w:instrText xml:space="preserve"> PAGEREF _Toc74751605 \h </w:instrText>
+              <w:instrText xml:space="preserve"> PAGEREF _Toc74831908 \h </w:instrText>
             </w:r>
             <w:r>
               <w:rPr>
@@ -2519,18 +2592,22 @@
               <w:tab w:val="left" w:pos="1320"/>
               <w:tab w:val="right" w:pos="9350"/>
             </w:tabs>
+            <w:spacing w:after="0"/>
             <w:rPr>
               <w:rFonts w:asciiTheme="minorHAnsi" w:eastAsiaTheme="minorEastAsia" w:hAnsiTheme="minorHAnsi" w:cstheme="minorBidi"/>
               <w:noProof/>
               <w:sz w:val="22"/>
               <w:szCs w:val="22"/>
-              <w:lang w:eastAsia="pt-BR"/>
+              <w:lang w:val="en-US"/>
             </w:rPr>
           </w:pPr>
-          <w:hyperlink w:anchor="_Toc74751606" w:history="1">
+          <w:hyperlink w:anchor="_Toc74831909" w:history="1">
             <w:r>
               <w:rPr>
                 <w:rStyle w:val="Hyperlink"/>
+                <w:b/>
+                <w:bCs/>
+                <w:iCs/>
                 <w:noProof/>
               </w:rPr>
               <w:t>3.1.11</w:t>
@@ -2541,13 +2618,16 @@
                 <w:noProof/>
                 <w:sz w:val="22"/>
                 <w:szCs w:val="22"/>
-                <w:lang w:eastAsia="pt-BR"/>
+                <w:lang w:val="en-US"/>
               </w:rPr>
               <w:tab/>
             </w:r>
             <w:r>
               <w:rPr>
                 <w:rStyle w:val="Hyperlink"/>
+                <w:b/>
+                <w:bCs/>
+                <w:iCs/>
                 <w:noProof/>
               </w:rPr>
               <w:t>RF011 – Níveis de usuário</w:t>
@@ -2571,7 +2651,7 @@
                 <w:noProof/>
                 <w:webHidden/>
               </w:rPr>
-              <w:instrText xml:space="preserve"> PAGEREF _Toc74751606 \h </w:instrText>
+              <w:instrText xml:space="preserve"> PAGEREF _Toc74831909 \h </w:instrText>
             </w:r>
             <w:r>
               <w:rPr>
@@ -2609,18 +2689,22 @@
               <w:tab w:val="left" w:pos="1320"/>
               <w:tab w:val="right" w:pos="9350"/>
             </w:tabs>
+            <w:spacing w:after="0"/>
             <w:rPr>
               <w:rFonts w:asciiTheme="minorHAnsi" w:eastAsiaTheme="minorEastAsia" w:hAnsiTheme="minorHAnsi" w:cstheme="minorBidi"/>
               <w:noProof/>
               <w:sz w:val="22"/>
               <w:szCs w:val="22"/>
-              <w:lang w:eastAsia="pt-BR"/>
+              <w:lang w:val="en-US"/>
             </w:rPr>
           </w:pPr>
-          <w:hyperlink w:anchor="_Toc74751607" w:history="1">
+          <w:hyperlink w:anchor="_Toc74831910" w:history="1">
             <w:r>
               <w:rPr>
                 <w:rStyle w:val="Hyperlink"/>
+                <w:b/>
+                <w:bCs/>
+                <w:iCs/>
                 <w:noProof/>
               </w:rPr>
               <w:t>3.1.12</w:t>
@@ -2631,13 +2715,16 @@
                 <w:noProof/>
                 <w:sz w:val="22"/>
                 <w:szCs w:val="22"/>
-                <w:lang w:eastAsia="pt-BR"/>
+                <w:lang w:val="en-US"/>
               </w:rPr>
               <w:tab/>
             </w:r>
             <w:r>
               <w:rPr>
                 <w:rStyle w:val="Hyperlink"/>
+                <w:b/>
+                <w:bCs/>
+                <w:iCs/>
                 <w:noProof/>
               </w:rPr>
               <w:t>RF012 – Controle estoque</w:t>
@@ -2661,7 +2748,7 @@
                 <w:noProof/>
                 <w:webHidden/>
               </w:rPr>
-              <w:instrText xml:space="preserve"> PAGEREF _Toc74751607 \h </w:instrText>
+              <w:instrText xml:space="preserve"> PAGEREF _Toc74831910 \h </w:instrText>
             </w:r>
             <w:r>
               <w:rPr>
@@ -2699,18 +2786,22 @@
               <w:tab w:val="left" w:pos="1320"/>
               <w:tab w:val="right" w:pos="9350"/>
             </w:tabs>
+            <w:spacing w:after="0"/>
             <w:rPr>
               <w:rFonts w:asciiTheme="minorHAnsi" w:eastAsiaTheme="minorEastAsia" w:hAnsiTheme="minorHAnsi" w:cstheme="minorBidi"/>
               <w:noProof/>
               <w:sz w:val="22"/>
               <w:szCs w:val="22"/>
-              <w:lang w:eastAsia="pt-BR"/>
+              <w:lang w:val="en-US"/>
             </w:rPr>
           </w:pPr>
-          <w:hyperlink w:anchor="_Toc74751608" w:history="1">
+          <w:hyperlink w:anchor="_Toc74831911" w:history="1">
             <w:r>
               <w:rPr>
                 <w:rStyle w:val="Hyperlink"/>
+                <w:b/>
+                <w:bCs/>
+                <w:iCs/>
                 <w:noProof/>
               </w:rPr>
               <w:t>3.1.13</w:t>
@@ -2721,13 +2812,16 @@
                 <w:noProof/>
                 <w:sz w:val="22"/>
                 <w:szCs w:val="22"/>
-                <w:lang w:eastAsia="pt-BR"/>
+                <w:lang w:val="en-US"/>
               </w:rPr>
               <w:tab/>
             </w:r>
             <w:r>
               <w:rPr>
                 <w:rStyle w:val="Hyperlink"/>
+                <w:b/>
+                <w:bCs/>
+                <w:iCs/>
                 <w:noProof/>
               </w:rPr>
               <w:t>RF013 – Pesquisar Retirada de Estoque</w:t>
@@ -2751,7 +2845,7 @@
                 <w:noProof/>
                 <w:webHidden/>
               </w:rPr>
-              <w:instrText xml:space="preserve"> PAGEREF _Toc74751608 \h </w:instrText>
+              <w:instrText xml:space="preserve"> PAGEREF _Toc74831911 \h </w:instrText>
             </w:r>
             <w:r>
               <w:rPr>
@@ -2789,18 +2883,22 @@
               <w:tab w:val="left" w:pos="1320"/>
               <w:tab w:val="right" w:pos="9350"/>
             </w:tabs>
+            <w:spacing w:after="0"/>
             <w:rPr>
               <w:rFonts w:asciiTheme="minorHAnsi" w:eastAsiaTheme="minorEastAsia" w:hAnsiTheme="minorHAnsi" w:cstheme="minorBidi"/>
               <w:noProof/>
               <w:sz w:val="22"/>
               <w:szCs w:val="22"/>
-              <w:lang w:eastAsia="pt-BR"/>
+              <w:lang w:val="en-US"/>
             </w:rPr>
           </w:pPr>
-          <w:hyperlink w:anchor="_Toc74751609" w:history="1">
+          <w:hyperlink w:anchor="_Toc74831912" w:history="1">
             <w:r>
               <w:rPr>
                 <w:rStyle w:val="Hyperlink"/>
+                <w:b/>
+                <w:bCs/>
+                <w:iCs/>
                 <w:noProof/>
               </w:rPr>
               <w:t>3.1.14</w:t>
@@ -2811,13 +2909,16 @@
                 <w:noProof/>
                 <w:sz w:val="22"/>
                 <w:szCs w:val="22"/>
-                <w:lang w:eastAsia="pt-BR"/>
+                <w:lang w:val="en-US"/>
               </w:rPr>
               <w:tab/>
             </w:r>
             <w:r>
               <w:rPr>
                 <w:rStyle w:val="Hyperlink"/>
+                <w:b/>
+                <w:bCs/>
+                <w:iCs/>
                 <w:noProof/>
               </w:rPr>
               <w:t>RF0014 - Clientes</w:t>
@@ -2841,7 +2942,7 @@
                 <w:noProof/>
                 <w:webHidden/>
               </w:rPr>
-              <w:instrText xml:space="preserve"> PAGEREF _Toc74751609 \h </w:instrText>
+              <w:instrText xml:space="preserve"> PAGEREF _Toc74831912 \h </w:instrText>
             </w:r>
             <w:r>
               <w:rPr>
@@ -2880,10 +2981,10 @@
               <w:noProof/>
               <w:sz w:val="22"/>
               <w:szCs w:val="22"/>
-              <w:lang w:eastAsia="pt-BR"/>
+              <w:lang w:val="en-US"/>
             </w:rPr>
           </w:pPr>
-          <w:hyperlink w:anchor="_Toc74751610" w:history="1">
+          <w:hyperlink w:anchor="_Toc74831913" w:history="1">
             <w:r>
               <w:rPr>
                 <w:rStyle w:val="Hyperlink"/>
@@ -2897,7 +2998,7 @@
                 <w:noProof/>
                 <w:sz w:val="22"/>
                 <w:szCs w:val="22"/>
-                <w:lang w:eastAsia="pt-BR"/>
+                <w:lang w:val="en-US"/>
               </w:rPr>
               <w:tab/>
             </w:r>
@@ -2927,7 +3028,7 @@
                 <w:noProof/>
                 <w:webHidden/>
               </w:rPr>
-              <w:instrText xml:space="preserve"> PAGEREF _Toc74751610 \h </w:instrText>
+              <w:instrText xml:space="preserve"> PAGEREF _Toc74831913 \h </w:instrText>
             </w:r>
             <w:r>
               <w:rPr>
@@ -2965,18 +3066,22 @@
               <w:tab w:val="left" w:pos="1100"/>
               <w:tab w:val="right" w:pos="9350"/>
             </w:tabs>
+            <w:spacing w:after="0"/>
             <w:rPr>
               <w:rFonts w:asciiTheme="minorHAnsi" w:eastAsiaTheme="minorEastAsia" w:hAnsiTheme="minorHAnsi" w:cstheme="minorBidi"/>
               <w:noProof/>
               <w:sz w:val="22"/>
               <w:szCs w:val="22"/>
-              <w:lang w:eastAsia="pt-BR"/>
+              <w:lang w:val="en-US"/>
             </w:rPr>
           </w:pPr>
-          <w:hyperlink w:anchor="_Toc74751611" w:history="1">
+          <w:hyperlink w:anchor="_Toc74831914" w:history="1">
             <w:r>
               <w:rPr>
                 <w:rStyle w:val="Hyperlink"/>
+                <w:b/>
+                <w:bCs/>
+                <w:iCs/>
                 <w:noProof/>
               </w:rPr>
               <w:t>3.2.1</w:t>
@@ -2987,13 +3092,16 @@
                 <w:noProof/>
                 <w:sz w:val="22"/>
                 <w:szCs w:val="22"/>
-                <w:lang w:eastAsia="pt-BR"/>
+                <w:lang w:val="en-US"/>
               </w:rPr>
               <w:tab/>
             </w:r>
             <w:r>
               <w:rPr>
                 <w:rStyle w:val="Hyperlink"/>
+                <w:b/>
+                <w:bCs/>
+                <w:iCs/>
                 <w:noProof/>
               </w:rPr>
               <w:t>RU001 - Chamados</w:t>
@@ -3017,7 +3125,7 @@
                 <w:noProof/>
                 <w:webHidden/>
               </w:rPr>
-              <w:instrText xml:space="preserve"> PAGEREF _Toc74751611 \h </w:instrText>
+              <w:instrText xml:space="preserve"> PAGEREF _Toc74831914 \h </w:instrText>
             </w:r>
             <w:r>
               <w:rPr>
@@ -3055,18 +3163,22 @@
               <w:tab w:val="left" w:pos="1100"/>
               <w:tab w:val="right" w:pos="9350"/>
             </w:tabs>
+            <w:spacing w:after="0"/>
             <w:rPr>
               <w:rFonts w:asciiTheme="minorHAnsi" w:eastAsiaTheme="minorEastAsia" w:hAnsiTheme="minorHAnsi" w:cstheme="minorBidi"/>
               <w:noProof/>
               <w:sz w:val="22"/>
               <w:szCs w:val="22"/>
-              <w:lang w:eastAsia="pt-BR"/>
+              <w:lang w:val="en-US"/>
             </w:rPr>
           </w:pPr>
-          <w:hyperlink w:anchor="_Toc74751612" w:history="1">
+          <w:hyperlink w:anchor="_Toc74831915" w:history="1">
             <w:r>
               <w:rPr>
                 <w:rStyle w:val="Hyperlink"/>
+                <w:b/>
+                <w:bCs/>
+                <w:iCs/>
                 <w:noProof/>
               </w:rPr>
               <w:t>3.2.2</w:t>
@@ -3077,13 +3189,16 @@
                 <w:noProof/>
                 <w:sz w:val="22"/>
                 <w:szCs w:val="22"/>
-                <w:lang w:eastAsia="pt-BR"/>
+                <w:lang w:val="en-US"/>
               </w:rPr>
               <w:tab/>
             </w:r>
             <w:r>
               <w:rPr>
                 <w:rStyle w:val="Hyperlink"/>
+                <w:b/>
+                <w:bCs/>
+                <w:iCs/>
                 <w:noProof/>
               </w:rPr>
               <w:t>RU002 - Interface</w:t>
@@ -3107,7 +3222,7 @@
                 <w:noProof/>
                 <w:webHidden/>
               </w:rPr>
-              <w:instrText xml:space="preserve"> PAGEREF _Toc74751612 \h </w:instrText>
+              <w:instrText xml:space="preserve"> PAGEREF _Toc74831915 \h </w:instrText>
             </w:r>
             <w:r>
               <w:rPr>
@@ -3146,10 +3261,10 @@
               <w:noProof/>
               <w:sz w:val="22"/>
               <w:szCs w:val="22"/>
-              <w:lang w:eastAsia="pt-BR"/>
+              <w:lang w:val="en-US"/>
             </w:rPr>
           </w:pPr>
-          <w:hyperlink w:anchor="_Toc74751613" w:history="1">
+          <w:hyperlink w:anchor="_Toc74831916" w:history="1">
             <w:r>
               <w:rPr>
                 <w:rStyle w:val="Hyperlink"/>
@@ -3163,7 +3278,7 @@
                 <w:noProof/>
                 <w:sz w:val="22"/>
                 <w:szCs w:val="22"/>
-                <w:lang w:eastAsia="pt-BR"/>
+                <w:lang w:val="en-US"/>
               </w:rPr>
               <w:tab/>
             </w:r>
@@ -3193,7 +3308,7 @@
                 <w:noProof/>
                 <w:webHidden/>
               </w:rPr>
-              <w:instrText xml:space="preserve"> PAGEREF _Toc74751613 \h </w:instrText>
+              <w:instrText xml:space="preserve"> PAGEREF _Toc74831916 \h </w:instrText>
             </w:r>
             <w:r>
               <w:rPr>
@@ -3231,18 +3346,22 @@
               <w:tab w:val="left" w:pos="1100"/>
               <w:tab w:val="right" w:pos="9350"/>
             </w:tabs>
+            <w:spacing w:after="0"/>
             <w:rPr>
               <w:rFonts w:asciiTheme="minorHAnsi" w:eastAsiaTheme="minorEastAsia" w:hAnsiTheme="minorHAnsi" w:cstheme="minorBidi"/>
               <w:noProof/>
               <w:sz w:val="22"/>
               <w:szCs w:val="22"/>
-              <w:lang w:eastAsia="pt-BR"/>
+              <w:lang w:val="en-US"/>
             </w:rPr>
           </w:pPr>
-          <w:hyperlink w:anchor="_Toc74751614" w:history="1">
+          <w:hyperlink w:anchor="_Toc74831917" w:history="1">
             <w:r>
               <w:rPr>
                 <w:rStyle w:val="Hyperlink"/>
+                <w:b/>
+                <w:bCs/>
+                <w:iCs/>
                 <w:noProof/>
               </w:rPr>
               <w:t>3.3.1</w:t>
@@ -3253,13 +3372,16 @@
                 <w:noProof/>
                 <w:sz w:val="22"/>
                 <w:szCs w:val="22"/>
-                <w:lang w:eastAsia="pt-BR"/>
+                <w:lang w:val="en-US"/>
               </w:rPr>
               <w:tab/>
             </w:r>
             <w:r>
               <w:rPr>
                 <w:rStyle w:val="Hyperlink"/>
+                <w:b/>
+                <w:bCs/>
+                <w:iCs/>
                 <w:noProof/>
               </w:rPr>
               <w:t>RC001 - Senha de segurança</w:t>
@@ -3283,7 +3405,7 @@
                 <w:noProof/>
                 <w:webHidden/>
               </w:rPr>
-              <w:instrText xml:space="preserve"> PAGEREF _Toc74751614 \h </w:instrText>
+              <w:instrText xml:space="preserve"> PAGEREF _Toc74831917 \h </w:instrText>
             </w:r>
             <w:r>
               <w:rPr>
@@ -3321,18 +3443,22 @@
               <w:tab w:val="left" w:pos="1100"/>
               <w:tab w:val="right" w:pos="9350"/>
             </w:tabs>
+            <w:spacing w:after="0"/>
             <w:rPr>
               <w:rFonts w:asciiTheme="minorHAnsi" w:eastAsiaTheme="minorEastAsia" w:hAnsiTheme="minorHAnsi" w:cstheme="minorBidi"/>
               <w:noProof/>
               <w:sz w:val="22"/>
               <w:szCs w:val="22"/>
-              <w:lang w:eastAsia="pt-BR"/>
+              <w:lang w:val="en-US"/>
             </w:rPr>
           </w:pPr>
-          <w:hyperlink w:anchor="_Toc74751615" w:history="1">
+          <w:hyperlink w:anchor="_Toc74831918" w:history="1">
             <w:r>
               <w:rPr>
                 <w:rStyle w:val="Hyperlink"/>
+                <w:b/>
+                <w:bCs/>
+                <w:iCs/>
                 <w:noProof/>
               </w:rPr>
               <w:t>3.3.2</w:t>
@@ -3343,13 +3469,16 @@
                 <w:noProof/>
                 <w:sz w:val="22"/>
                 <w:szCs w:val="22"/>
-                <w:lang w:eastAsia="pt-BR"/>
+                <w:lang w:val="en-US"/>
               </w:rPr>
               <w:tab/>
             </w:r>
             <w:r>
               <w:rPr>
                 <w:rStyle w:val="Hyperlink"/>
+                <w:b/>
+                <w:bCs/>
+                <w:iCs/>
                 <w:noProof/>
               </w:rPr>
               <w:t>RC002 - Comunicação cliente e servidor</w:t>
@@ -3373,7 +3502,7 @@
                 <w:noProof/>
                 <w:webHidden/>
               </w:rPr>
-              <w:instrText xml:space="preserve"> PAGEREF _Toc74751615 \h </w:instrText>
+              <w:instrText xml:space="preserve"> PAGEREF _Toc74831918 \h </w:instrText>
             </w:r>
             <w:r>
               <w:rPr>
@@ -3411,18 +3540,22 @@
               <w:tab w:val="left" w:pos="1100"/>
               <w:tab w:val="right" w:pos="9350"/>
             </w:tabs>
+            <w:spacing w:after="0"/>
             <w:rPr>
               <w:rFonts w:asciiTheme="minorHAnsi" w:eastAsiaTheme="minorEastAsia" w:hAnsiTheme="minorHAnsi" w:cstheme="minorBidi"/>
               <w:noProof/>
               <w:sz w:val="22"/>
               <w:szCs w:val="22"/>
-              <w:lang w:eastAsia="pt-BR"/>
+              <w:lang w:val="en-US"/>
             </w:rPr>
           </w:pPr>
-          <w:hyperlink w:anchor="_Toc74751616" w:history="1">
+          <w:hyperlink w:anchor="_Toc74831919" w:history="1">
             <w:r>
               <w:rPr>
                 <w:rStyle w:val="Hyperlink"/>
+                <w:b/>
+                <w:bCs/>
+                <w:iCs/>
                 <w:noProof/>
               </w:rPr>
               <w:t>3.3.3</w:t>
@@ -3433,13 +3566,16 @@
                 <w:noProof/>
                 <w:sz w:val="22"/>
                 <w:szCs w:val="22"/>
-                <w:lang w:eastAsia="pt-BR"/>
+                <w:lang w:val="en-US"/>
               </w:rPr>
               <w:tab/>
             </w:r>
             <w:r>
               <w:rPr>
                 <w:rStyle w:val="Hyperlink"/>
+                <w:b/>
+                <w:bCs/>
+                <w:iCs/>
                 <w:noProof/>
               </w:rPr>
               <w:t>RC003 - Iniciar sessão</w:t>
@@ -3463,7 +3599,7 @@
                 <w:noProof/>
                 <w:webHidden/>
               </w:rPr>
-              <w:instrText xml:space="preserve"> PAGEREF _Toc74751616 \h </w:instrText>
+              <w:instrText xml:space="preserve"> PAGEREF _Toc74831919 \h </w:instrText>
             </w:r>
             <w:r>
               <w:rPr>
@@ -3502,10 +3638,10 @@
               <w:noProof/>
               <w:sz w:val="22"/>
               <w:szCs w:val="22"/>
-              <w:lang w:eastAsia="pt-BR"/>
+              <w:lang w:val="en-US"/>
             </w:rPr>
           </w:pPr>
-          <w:hyperlink w:anchor="_Toc74751617" w:history="1">
+          <w:hyperlink w:anchor="_Toc74831920" w:history="1">
             <w:r>
               <w:rPr>
                 <w:rStyle w:val="Hyperlink"/>
@@ -3519,7 +3655,7 @@
                 <w:noProof/>
                 <w:sz w:val="22"/>
                 <w:szCs w:val="22"/>
-                <w:lang w:eastAsia="pt-BR"/>
+                <w:lang w:val="en-US"/>
               </w:rPr>
               <w:tab/>
             </w:r>
@@ -3549,7 +3685,7 @@
                 <w:noProof/>
                 <w:webHidden/>
               </w:rPr>
-              <w:instrText xml:space="preserve"> PAGEREF _Toc74751617 \h </w:instrText>
+              <w:instrText xml:space="preserve"> PAGEREF _Toc74831920 \h </w:instrText>
             </w:r>
             <w:r>
               <w:rPr>
@@ -3587,18 +3723,22 @@
               <w:tab w:val="left" w:pos="1100"/>
               <w:tab w:val="right" w:pos="9350"/>
             </w:tabs>
+            <w:spacing w:after="0"/>
             <w:rPr>
               <w:rFonts w:asciiTheme="minorHAnsi" w:eastAsiaTheme="minorEastAsia" w:hAnsiTheme="minorHAnsi" w:cstheme="minorBidi"/>
               <w:noProof/>
               <w:sz w:val="22"/>
               <w:szCs w:val="22"/>
-              <w:lang w:eastAsia="pt-BR"/>
+              <w:lang w:val="en-US"/>
             </w:rPr>
           </w:pPr>
-          <w:hyperlink w:anchor="_Toc74751618" w:history="1">
+          <w:hyperlink w:anchor="_Toc74831921" w:history="1">
             <w:r>
               <w:rPr>
                 <w:rStyle w:val="Hyperlink"/>
+                <w:b/>
+                <w:bCs/>
+                <w:iCs/>
                 <w:noProof/>
               </w:rPr>
               <w:t>3.4.1</w:t>
@@ -3609,13 +3749,16 @@
                 <w:noProof/>
                 <w:sz w:val="22"/>
                 <w:szCs w:val="22"/>
-                <w:lang w:eastAsia="pt-BR"/>
+                <w:lang w:val="en-US"/>
               </w:rPr>
               <w:tab/>
             </w:r>
             <w:r>
               <w:rPr>
                 <w:rStyle w:val="Hyperlink"/>
+                <w:b/>
+                <w:bCs/>
+                <w:iCs/>
                 <w:noProof/>
               </w:rPr>
               <w:t>RD001 - O sistema deve ser rápido</w:t>
@@ -3639,7 +3782,7 @@
                 <w:noProof/>
                 <w:webHidden/>
               </w:rPr>
-              <w:instrText xml:space="preserve"> PAGEREF _Toc74751618 \h </w:instrText>
+              <w:instrText xml:space="preserve"> PAGEREF _Toc74831921 \h </w:instrText>
             </w:r>
             <w:r>
               <w:rPr>
@@ -3677,18 +3820,22 @@
               <w:tab w:val="left" w:pos="1100"/>
               <w:tab w:val="right" w:pos="9350"/>
             </w:tabs>
+            <w:spacing w:after="0"/>
             <w:rPr>
               <w:rFonts w:asciiTheme="minorHAnsi" w:eastAsiaTheme="minorEastAsia" w:hAnsiTheme="minorHAnsi" w:cstheme="minorBidi"/>
               <w:noProof/>
               <w:sz w:val="22"/>
               <w:szCs w:val="22"/>
-              <w:lang w:eastAsia="pt-BR"/>
+              <w:lang w:val="en-US"/>
             </w:rPr>
           </w:pPr>
-          <w:hyperlink w:anchor="_Toc74751619" w:history="1">
+          <w:hyperlink w:anchor="_Toc74831922" w:history="1">
             <w:r>
               <w:rPr>
                 <w:rStyle w:val="Hyperlink"/>
+                <w:b/>
+                <w:bCs/>
+                <w:iCs/>
                 <w:noProof/>
               </w:rPr>
               <w:t>3.4.2</w:t>
@@ -3699,13 +3846,16 @@
                 <w:noProof/>
                 <w:sz w:val="22"/>
                 <w:szCs w:val="22"/>
-                <w:lang w:eastAsia="pt-BR"/>
+                <w:lang w:val="en-US"/>
               </w:rPr>
               <w:tab/>
             </w:r>
             <w:r>
               <w:rPr>
                 <w:rStyle w:val="Hyperlink"/>
+                <w:b/>
+                <w:bCs/>
+                <w:iCs/>
                 <w:noProof/>
               </w:rPr>
               <w:t>RD002 - Aberturas de chamados</w:t>
@@ -3729,7 +3879,7 @@
                 <w:noProof/>
                 <w:webHidden/>
               </w:rPr>
-              <w:instrText xml:space="preserve"> PAGEREF _Toc74751619 \h </w:instrText>
+              <w:instrText xml:space="preserve"> PAGEREF _Toc74831922 \h </w:instrText>
             </w:r>
             <w:r>
               <w:rPr>
@@ -3767,18 +3917,22 @@
               <w:tab w:val="left" w:pos="1100"/>
               <w:tab w:val="right" w:pos="9350"/>
             </w:tabs>
+            <w:spacing w:after="0"/>
             <w:rPr>
               <w:rFonts w:asciiTheme="minorHAnsi" w:eastAsiaTheme="minorEastAsia" w:hAnsiTheme="minorHAnsi" w:cstheme="minorBidi"/>
               <w:noProof/>
               <w:sz w:val="22"/>
               <w:szCs w:val="22"/>
-              <w:lang w:eastAsia="pt-BR"/>
+              <w:lang w:val="en-US"/>
             </w:rPr>
           </w:pPr>
-          <w:hyperlink w:anchor="_Toc74751620" w:history="1">
+          <w:hyperlink w:anchor="_Toc74831923" w:history="1">
             <w:r>
               <w:rPr>
                 <w:rStyle w:val="Hyperlink"/>
+                <w:b/>
+                <w:bCs/>
+                <w:iCs/>
                 <w:noProof/>
               </w:rPr>
               <w:t>3.4.3</w:t>
@@ -3789,13 +3943,16 @@
                 <w:noProof/>
                 <w:sz w:val="22"/>
                 <w:szCs w:val="22"/>
-                <w:lang w:eastAsia="pt-BR"/>
+                <w:lang w:val="en-US"/>
               </w:rPr>
               <w:tab/>
             </w:r>
             <w:r>
               <w:rPr>
                 <w:rStyle w:val="Hyperlink"/>
+                <w:b/>
+                <w:bCs/>
+                <w:iCs/>
                 <w:noProof/>
               </w:rPr>
               <w:t>RD003 - Buscas de dados</w:t>
@@ -3819,7 +3976,7 @@
                 <w:noProof/>
                 <w:webHidden/>
               </w:rPr>
-              <w:instrText xml:space="preserve"> PAGEREF _Toc74751620 \h </w:instrText>
+              <w:instrText xml:space="preserve"> PAGEREF _Toc74831923 \h </w:instrText>
             </w:r>
             <w:r>
               <w:rPr>
@@ -3858,10 +4015,10 @@
               <w:noProof/>
               <w:sz w:val="22"/>
               <w:szCs w:val="22"/>
-              <w:lang w:eastAsia="pt-BR"/>
+              <w:lang w:val="en-US"/>
             </w:rPr>
           </w:pPr>
-          <w:hyperlink w:anchor="_Toc74751621" w:history="1">
+          <w:hyperlink w:anchor="_Toc74831924" w:history="1">
             <w:r>
               <w:rPr>
                 <w:rStyle w:val="Hyperlink"/>
@@ -3875,7 +4032,7 @@
                 <w:noProof/>
                 <w:sz w:val="22"/>
                 <w:szCs w:val="22"/>
-                <w:lang w:eastAsia="pt-BR"/>
+                <w:lang w:val="en-US"/>
               </w:rPr>
               <w:tab/>
             </w:r>
@@ -3905,7 +4062,7 @@
                 <w:noProof/>
                 <w:webHidden/>
               </w:rPr>
-              <w:instrText xml:space="preserve"> PAGEREF _Toc74751621 \h </w:instrText>
+              <w:instrText xml:space="preserve"> PAGEREF _Toc74831924 \h </w:instrText>
             </w:r>
             <w:r>
               <w:rPr>
@@ -3943,18 +4100,22 @@
               <w:tab w:val="left" w:pos="1100"/>
               <w:tab w:val="right" w:pos="9350"/>
             </w:tabs>
+            <w:spacing w:after="0"/>
             <w:rPr>
               <w:rFonts w:asciiTheme="minorHAnsi" w:eastAsiaTheme="minorEastAsia" w:hAnsiTheme="minorHAnsi" w:cstheme="minorBidi"/>
               <w:noProof/>
               <w:sz w:val="22"/>
               <w:szCs w:val="22"/>
-              <w:lang w:eastAsia="pt-BR"/>
+              <w:lang w:val="en-US"/>
             </w:rPr>
           </w:pPr>
-          <w:hyperlink w:anchor="_Toc74751622" w:history="1">
+          <w:hyperlink w:anchor="_Toc74831925" w:history="1">
             <w:r>
               <w:rPr>
                 <w:rStyle w:val="Hyperlink"/>
+                <w:b/>
+                <w:bCs/>
+                <w:iCs/>
                 <w:noProof/>
               </w:rPr>
               <w:t>3.5.1</w:t>
@@ -3965,13 +4126,16 @@
                 <w:noProof/>
                 <w:sz w:val="22"/>
                 <w:szCs w:val="22"/>
-                <w:lang w:eastAsia="pt-BR"/>
+                <w:lang w:val="en-US"/>
               </w:rPr>
               <w:tab/>
             </w:r>
             <w:r>
               <w:rPr>
                 <w:rStyle w:val="Hyperlink"/>
+                <w:b/>
+                <w:bCs/>
+                <w:iCs/>
                 <w:noProof/>
               </w:rPr>
               <w:t>RS001 - Comentários no código fonte</w:t>
@@ -3995,7 +4159,7 @@
                 <w:noProof/>
                 <w:webHidden/>
               </w:rPr>
-              <w:instrText xml:space="preserve"> PAGEREF _Toc74751622 \h </w:instrText>
+              <w:instrText xml:space="preserve"> PAGEREF _Toc74831925 \h </w:instrText>
             </w:r>
             <w:r>
               <w:rPr>
@@ -4034,10 +4198,10 @@
               <w:noProof/>
               <w:sz w:val="22"/>
               <w:szCs w:val="22"/>
-              <w:lang w:eastAsia="pt-BR"/>
+              <w:lang w:val="en-US"/>
             </w:rPr>
           </w:pPr>
-          <w:hyperlink w:anchor="_Toc74751623" w:history="1">
+          <w:hyperlink w:anchor="_Toc74831926" w:history="1">
             <w:r>
               <w:rPr>
                 <w:rStyle w:val="Hyperlink"/>
@@ -4051,7 +4215,7 @@
                 <w:noProof/>
                 <w:sz w:val="22"/>
                 <w:szCs w:val="22"/>
-                <w:lang w:eastAsia="pt-BR"/>
+                <w:lang w:val="en-US"/>
               </w:rPr>
               <w:tab/>
             </w:r>
@@ -4081,7 +4245,7 @@
                 <w:noProof/>
                 <w:webHidden/>
               </w:rPr>
-              <w:instrText xml:space="preserve"> PAGEREF _Toc74751623 \h </w:instrText>
+              <w:instrText xml:space="preserve"> PAGEREF _Toc74831926 \h </w:instrText>
             </w:r>
             <w:r>
               <w:rPr>
@@ -4119,18 +4283,22 @@
               <w:tab w:val="left" w:pos="1100"/>
               <w:tab w:val="right" w:pos="9350"/>
             </w:tabs>
+            <w:spacing w:after="0"/>
             <w:rPr>
               <w:rFonts w:asciiTheme="minorHAnsi" w:eastAsiaTheme="minorEastAsia" w:hAnsiTheme="minorHAnsi" w:cstheme="minorBidi"/>
               <w:noProof/>
               <w:sz w:val="22"/>
               <w:szCs w:val="22"/>
-              <w:lang w:eastAsia="pt-BR"/>
+              <w:lang w:val="en-US"/>
             </w:rPr>
           </w:pPr>
-          <w:hyperlink w:anchor="_Toc74751624" w:history="1">
+          <w:hyperlink w:anchor="_Toc74831927" w:history="1">
             <w:r>
               <w:rPr>
                 <w:rStyle w:val="Hyperlink"/>
+                <w:b/>
+                <w:bCs/>
+                <w:iCs/>
                 <w:noProof/>
               </w:rPr>
               <w:t>3.6.1</w:t>
@@ -4141,13 +4309,16 @@
                 <w:noProof/>
                 <w:sz w:val="22"/>
                 <w:szCs w:val="22"/>
-                <w:lang w:eastAsia="pt-BR"/>
+                <w:lang w:val="en-US"/>
               </w:rPr>
               <w:tab/>
             </w:r>
             <w:r>
               <w:rPr>
                 <w:rStyle w:val="Hyperlink"/>
+                <w:b/>
+                <w:bCs/>
+                <w:iCs/>
                 <w:noProof/>
               </w:rPr>
               <w:t>RRD001 - Identidade visual</w:t>
@@ -4171,7 +4342,7 @@
                 <w:noProof/>
                 <w:webHidden/>
               </w:rPr>
-              <w:instrText xml:space="preserve"> PAGEREF _Toc74751624 \h </w:instrText>
+              <w:instrText xml:space="preserve"> PAGEREF _Toc74831927 \h </w:instrText>
             </w:r>
             <w:r>
               <w:rPr>
@@ -4210,10 +4381,10 @@
               <w:noProof/>
               <w:sz w:val="22"/>
               <w:szCs w:val="22"/>
-              <w:lang w:eastAsia="pt-BR"/>
+              <w:lang w:val="en-US"/>
             </w:rPr>
           </w:pPr>
-          <w:hyperlink w:anchor="_Toc74751625" w:history="1">
+          <w:hyperlink w:anchor="_Toc74831928" w:history="1">
             <w:r>
               <w:rPr>
                 <w:rStyle w:val="Hyperlink"/>
@@ -4227,7 +4398,7 @@
                 <w:noProof/>
                 <w:sz w:val="22"/>
                 <w:szCs w:val="22"/>
-                <w:lang w:eastAsia="pt-BR"/>
+                <w:lang w:val="en-US"/>
               </w:rPr>
               <w:tab/>
             </w:r>
@@ -4257,7 +4428,7 @@
                 <w:noProof/>
                 <w:webHidden/>
               </w:rPr>
-              <w:instrText xml:space="preserve"> PAGEREF _Toc74751625 \h </w:instrText>
+              <w:instrText xml:space="preserve"> PAGEREF _Toc74831928 \h </w:instrText>
             </w:r>
             <w:r>
               <w:rPr>
@@ -4295,18 +4466,22 @@
               <w:tab w:val="left" w:pos="1100"/>
               <w:tab w:val="right" w:pos="9350"/>
             </w:tabs>
+            <w:spacing w:after="0"/>
             <w:rPr>
               <w:rFonts w:asciiTheme="minorHAnsi" w:eastAsiaTheme="minorEastAsia" w:hAnsiTheme="minorHAnsi" w:cstheme="minorBidi"/>
               <w:noProof/>
               <w:sz w:val="22"/>
               <w:szCs w:val="22"/>
-              <w:lang w:eastAsia="pt-BR"/>
+              <w:lang w:val="en-US"/>
             </w:rPr>
           </w:pPr>
-          <w:hyperlink w:anchor="_Toc74751626" w:history="1">
+          <w:hyperlink w:anchor="_Toc74831929" w:history="1">
             <w:r>
               <w:rPr>
                 <w:rStyle w:val="Hyperlink"/>
+                <w:b/>
+                <w:bCs/>
+                <w:iCs/>
                 <w:noProof/>
               </w:rPr>
               <w:t>3.7.1</w:t>
@@ -4317,13 +4492,16 @@
                 <w:noProof/>
                 <w:sz w:val="22"/>
                 <w:szCs w:val="22"/>
-                <w:lang w:eastAsia="pt-BR"/>
+                <w:lang w:val="en-US"/>
               </w:rPr>
               <w:tab/>
             </w:r>
             <w:r>
               <w:rPr>
                 <w:rStyle w:val="Hyperlink"/>
+                <w:b/>
+                <w:bCs/>
+                <w:iCs/>
                 <w:noProof/>
               </w:rPr>
               <w:t>Interfaces do Usuário</w:t>
@@ -4347,7 +4525,7 @@
                 <w:noProof/>
                 <w:webHidden/>
               </w:rPr>
-              <w:instrText xml:space="preserve"> PAGEREF _Toc74751626 \h </w:instrText>
+              <w:instrText xml:space="preserve"> PAGEREF _Toc74831929 \h </w:instrText>
             </w:r>
             <w:r>
               <w:rPr>
@@ -4385,18 +4563,22 @@
               <w:tab w:val="left" w:pos="1100"/>
               <w:tab w:val="right" w:pos="9350"/>
             </w:tabs>
+            <w:spacing w:after="0"/>
             <w:rPr>
               <w:rFonts w:asciiTheme="minorHAnsi" w:eastAsiaTheme="minorEastAsia" w:hAnsiTheme="minorHAnsi" w:cstheme="minorBidi"/>
               <w:noProof/>
               <w:sz w:val="22"/>
               <w:szCs w:val="22"/>
-              <w:lang w:eastAsia="pt-BR"/>
+              <w:lang w:val="en-US"/>
             </w:rPr>
           </w:pPr>
-          <w:hyperlink w:anchor="_Toc74751627" w:history="1">
+          <w:hyperlink w:anchor="_Toc74831930" w:history="1">
             <w:r>
               <w:rPr>
                 <w:rStyle w:val="Hyperlink"/>
+                <w:b/>
+                <w:bCs/>
+                <w:iCs/>
                 <w:noProof/>
               </w:rPr>
               <w:t>3.7.2</w:t>
@@ -4407,13 +4589,16 @@
                 <w:noProof/>
                 <w:sz w:val="22"/>
                 <w:szCs w:val="22"/>
-                <w:lang w:eastAsia="pt-BR"/>
+                <w:lang w:val="en-US"/>
               </w:rPr>
               <w:tab/>
             </w:r>
             <w:r>
               <w:rPr>
                 <w:rStyle w:val="Hyperlink"/>
+                <w:b/>
+                <w:bCs/>
+                <w:iCs/>
                 <w:noProof/>
               </w:rPr>
               <w:t>Interfaces de Hardware</w:t>
@@ -4437,7 +4622,7 @@
                 <w:noProof/>
                 <w:webHidden/>
               </w:rPr>
-              <w:instrText xml:space="preserve"> PAGEREF _Toc74751627 \h </w:instrText>
+              <w:instrText xml:space="preserve"> PAGEREF _Toc74831930 \h </w:instrText>
             </w:r>
             <w:r>
               <w:rPr>
@@ -4475,18 +4660,22 @@
               <w:tab w:val="left" w:pos="1100"/>
               <w:tab w:val="right" w:pos="9350"/>
             </w:tabs>
+            <w:spacing w:after="0"/>
             <w:rPr>
               <w:rFonts w:asciiTheme="minorHAnsi" w:eastAsiaTheme="minorEastAsia" w:hAnsiTheme="minorHAnsi" w:cstheme="minorBidi"/>
               <w:noProof/>
               <w:sz w:val="22"/>
               <w:szCs w:val="22"/>
-              <w:lang w:eastAsia="pt-BR"/>
+              <w:lang w:val="en-US"/>
             </w:rPr>
           </w:pPr>
-          <w:hyperlink w:anchor="_Toc74751628" w:history="1">
+          <w:hyperlink w:anchor="_Toc74831931" w:history="1">
             <w:r>
               <w:rPr>
                 <w:rStyle w:val="Hyperlink"/>
+                <w:b/>
+                <w:bCs/>
+                <w:iCs/>
                 <w:noProof/>
               </w:rPr>
               <w:t>3.7.3</w:t>
@@ -4497,13 +4686,16 @@
                 <w:noProof/>
                 <w:sz w:val="22"/>
                 <w:szCs w:val="22"/>
-                <w:lang w:eastAsia="pt-BR"/>
+                <w:lang w:val="en-US"/>
               </w:rPr>
               <w:tab/>
             </w:r>
             <w:r>
               <w:rPr>
                 <w:rStyle w:val="Hyperlink"/>
+                <w:b/>
+                <w:bCs/>
+                <w:iCs/>
                 <w:noProof/>
               </w:rPr>
               <w:t>Interfaces de Software</w:t>
@@ -4527,7 +4719,7 @@
                 <w:noProof/>
                 <w:webHidden/>
               </w:rPr>
-              <w:instrText xml:space="preserve"> PAGEREF _Toc74751628 \h </w:instrText>
+              <w:instrText xml:space="preserve"> PAGEREF _Toc74831931 \h </w:instrText>
             </w:r>
             <w:r>
               <w:rPr>
@@ -4565,96 +4757,6 @@
               <w:tab w:val="left" w:pos="1100"/>
               <w:tab w:val="right" w:pos="9350"/>
             </w:tabs>
-            <w:rPr>
-              <w:rFonts w:asciiTheme="minorHAnsi" w:eastAsiaTheme="minorEastAsia" w:hAnsiTheme="minorHAnsi" w:cstheme="minorBidi"/>
-              <w:noProof/>
-              <w:sz w:val="22"/>
-              <w:szCs w:val="22"/>
-              <w:lang w:eastAsia="pt-BR"/>
-            </w:rPr>
-          </w:pPr>
-          <w:hyperlink w:anchor="_Toc74751629" w:history="1">
-            <w:r>
-              <w:rPr>
-                <w:rStyle w:val="Hyperlink"/>
-                <w:noProof/>
-              </w:rPr>
-              <w:t>3.7.4</w:t>
-            </w:r>
-            <w:r>
-              <w:rPr>
-                <w:rFonts w:asciiTheme="minorHAnsi" w:eastAsiaTheme="minorEastAsia" w:hAnsiTheme="minorHAnsi" w:cstheme="minorBidi"/>
-                <w:noProof/>
-                <w:sz w:val="22"/>
-                <w:szCs w:val="22"/>
-                <w:lang w:eastAsia="pt-BR"/>
-              </w:rPr>
-              <w:tab/>
-            </w:r>
-            <w:r>
-              <w:rPr>
-                <w:rStyle w:val="Hyperlink"/>
-                <w:noProof/>
-              </w:rPr>
-              <w:t>Interfaces de Comunicação</w:t>
-            </w:r>
-            <w:r>
-              <w:rPr>
-                <w:noProof/>
-                <w:webHidden/>
-              </w:rPr>
-              <w:tab/>
-            </w:r>
-            <w:r>
-              <w:rPr>
-                <w:noProof/>
-                <w:webHidden/>
-              </w:rPr>
-              <w:fldChar w:fldCharType="begin"/>
-            </w:r>
-            <w:r>
-              <w:rPr>
-                <w:noProof/>
-                <w:webHidden/>
-              </w:rPr>
-              <w:instrText xml:space="preserve"> PAGEREF _Toc74751629 \h </w:instrText>
-            </w:r>
-            <w:r>
-              <w:rPr>
-                <w:noProof/>
-                <w:webHidden/>
-              </w:rPr>
-            </w:r>
-            <w:r>
-              <w:rPr>
-                <w:noProof/>
-                <w:webHidden/>
-              </w:rPr>
-              <w:fldChar w:fldCharType="separate"/>
-            </w:r>
-            <w:r>
-              <w:rPr>
-                <w:noProof/>
-                <w:webHidden/>
-              </w:rPr>
-              <w:t>8</w:t>
-            </w:r>
-            <w:r>
-              <w:rPr>
-                <w:noProof/>
-                <w:webHidden/>
-              </w:rPr>
-              <w:fldChar w:fldCharType="end"/>
-            </w:r>
-          </w:hyperlink>
-        </w:p>
-        <w:p>
-          <w:pPr>
-            <w:pStyle w:val="Sumrio1"/>
-            <w:tabs>
-              <w:tab w:val="left" w:pos="400"/>
-              <w:tab w:val="right" w:pos="9350"/>
-            </w:tabs>
             <w:spacing w:after="0"/>
             <w:rPr>
               <w:color w:val="000000"/>
@@ -4662,6 +4764,86 @@
               <w:szCs w:val="24"/>
             </w:rPr>
           </w:pPr>
+          <w:hyperlink w:anchor="_Toc74831932" w:history="1">
+            <w:r>
+              <w:rPr>
+                <w:rStyle w:val="Hyperlink"/>
+                <w:b/>
+                <w:bCs/>
+                <w:iCs/>
+                <w:noProof/>
+              </w:rPr>
+              <w:t>3.7.4</w:t>
+            </w:r>
+            <w:r>
+              <w:rPr>
+                <w:rFonts w:asciiTheme="minorHAnsi" w:eastAsiaTheme="minorEastAsia" w:hAnsiTheme="minorHAnsi" w:cstheme="minorBidi"/>
+                <w:noProof/>
+                <w:sz w:val="22"/>
+                <w:szCs w:val="22"/>
+                <w:lang w:val="en-US"/>
+              </w:rPr>
+              <w:tab/>
+            </w:r>
+            <w:r>
+              <w:rPr>
+                <w:rStyle w:val="Hyperlink"/>
+                <w:b/>
+                <w:bCs/>
+                <w:iCs/>
+                <w:noProof/>
+              </w:rPr>
+              <w:t>Interfaces de Comunicação</w:t>
+            </w:r>
+            <w:r>
+              <w:rPr>
+                <w:noProof/>
+                <w:webHidden/>
+              </w:rPr>
+              <w:tab/>
+            </w:r>
+            <w:r>
+              <w:rPr>
+                <w:noProof/>
+                <w:webHidden/>
+              </w:rPr>
+              <w:fldChar w:fldCharType="begin"/>
+            </w:r>
+            <w:r>
+              <w:rPr>
+                <w:noProof/>
+                <w:webHidden/>
+              </w:rPr>
+              <w:instrText xml:space="preserve"> PAGEREF _Toc74831932 \h </w:instrText>
+            </w:r>
+            <w:r>
+              <w:rPr>
+                <w:noProof/>
+                <w:webHidden/>
+              </w:rPr>
+            </w:r>
+            <w:r>
+              <w:rPr>
+                <w:noProof/>
+                <w:webHidden/>
+              </w:rPr>
+              <w:fldChar w:fldCharType="separate"/>
+            </w:r>
+            <w:r>
+              <w:rPr>
+                <w:noProof/>
+                <w:webHidden/>
+              </w:rPr>
+              <w:t>8</w:t>
+            </w:r>
+            <w:r>
+              <w:rPr>
+                <w:noProof/>
+                <w:webHidden/>
+              </w:rPr>
+              <w:fldChar w:fldCharType="end"/>
+            </w:r>
+          </w:hyperlink>
           <w:r>
             <w:fldChar w:fldCharType="end"/>
           </w:r>
@@ -4694,7 +4876,7 @@
           <w:szCs w:val="22"/>
         </w:rPr>
       </w:pPr>
-      <w:bookmarkStart w:id="0" w:name="_Toc74751588"/>
+      <w:bookmarkStart w:id="0" w:name="_Toc74831891"/>
       <w:r>
         <w:rPr>
           <w:rFonts w:ascii="Times New Roman" w:hAnsi="Times New Roman" w:cs="Times New Roman"/>
@@ -4734,7 +4916,7 @@
           <w:szCs w:val="22"/>
         </w:rPr>
       </w:pPr>
-      <w:bookmarkStart w:id="1" w:name="_Toc74751589"/>
+      <w:bookmarkStart w:id="1" w:name="_Toc74831892"/>
       <w:r>
         <w:rPr>
           <w:rFonts w:ascii="Times New Roman" w:hAnsi="Times New Roman" w:cs="Times New Roman"/>
@@ -4774,7 +4956,7 @@
           <w:szCs w:val="22"/>
         </w:rPr>
       </w:pPr>
-      <w:bookmarkStart w:id="2" w:name="_Toc74751590"/>
+      <w:bookmarkStart w:id="2" w:name="_Toc74831893"/>
       <w:r>
         <w:rPr>
           <w:rFonts w:ascii="Times New Roman" w:hAnsi="Times New Roman" w:cs="Times New Roman"/>
@@ -4815,7 +4997,7 @@
           <w:szCs w:val="22"/>
         </w:rPr>
       </w:pPr>
-      <w:bookmarkStart w:id="3" w:name="_Toc74751591"/>
+      <w:bookmarkStart w:id="3" w:name="_Toc74831894"/>
       <w:r>
         <w:rPr>
           <w:rFonts w:ascii="Times New Roman" w:hAnsi="Times New Roman" w:cs="Times New Roman"/>
@@ -4994,7 +5176,7 @@
           <w:szCs w:val="22"/>
         </w:rPr>
       </w:pPr>
-      <w:bookmarkStart w:id="4" w:name="_Toc74751592"/>
+      <w:bookmarkStart w:id="4" w:name="_Toc74831895"/>
       <w:r>
         <w:rPr>
           <w:rFonts w:ascii="Times New Roman" w:hAnsi="Times New Roman" w:cs="Times New Roman"/>
@@ -5044,7 +5226,7 @@
           <w:szCs w:val="22"/>
         </w:rPr>
       </w:pPr>
-      <w:bookmarkStart w:id="5" w:name="_Toc74751593"/>
+      <w:bookmarkStart w:id="5" w:name="_Toc74831896"/>
       <w:r>
         <w:rPr>
           <w:rFonts w:ascii="Times New Roman" w:hAnsi="Times New Roman" w:cs="Times New Roman"/>
@@ -5092,7 +5274,7 @@
           <w:szCs w:val="22"/>
         </w:rPr>
       </w:pPr>
-      <w:bookmarkStart w:id="6" w:name="_Toc74751594"/>
+      <w:bookmarkStart w:id="6" w:name="_Toc74831897"/>
       <w:r>
         <w:rPr>
           <w:rFonts w:ascii="Times New Roman" w:hAnsi="Times New Roman" w:cs="Times New Roman"/>
@@ -5124,7 +5306,7 @@
           <w:szCs w:val="22"/>
         </w:rPr>
       </w:pPr>
-      <w:bookmarkStart w:id="7" w:name="_Toc74751595"/>
+      <w:bookmarkStart w:id="7" w:name="_Toc74831898"/>
       <w:r>
         <w:rPr>
           <w:rFonts w:ascii="Times New Roman" w:hAnsi="Times New Roman" w:cs="Times New Roman"/>
@@ -5145,14 +5327,22 @@
         <w:ind w:left="697"/>
         <w:rPr>
           <w:rFonts w:ascii="Times New Roman" w:hAnsi="Times New Roman" w:cs="Times New Roman"/>
-          <w:sz w:val="22"/>
-          <w:szCs w:val="22"/>
-        </w:rPr>
-      </w:pPr>
-      <w:bookmarkStart w:id="8" w:name="_Toc74751596"/>
-      <w:r>
-        <w:rPr>
-          <w:rFonts w:ascii="Times New Roman" w:hAnsi="Times New Roman" w:cs="Times New Roman"/>
+          <w:b/>
+          <w:bCs/>
+          <w:i w:val="0"/>
+          <w:iCs/>
+          <w:sz w:val="22"/>
+          <w:szCs w:val="22"/>
+        </w:rPr>
+      </w:pPr>
+      <w:bookmarkStart w:id="8" w:name="_Toc74831899"/>
+      <w:r>
+        <w:rPr>
+          <w:rFonts w:ascii="Times New Roman" w:hAnsi="Times New Roman" w:cs="Times New Roman"/>
+          <w:b/>
+          <w:bCs/>
+          <w:i w:val="0"/>
+          <w:iCs/>
           <w:sz w:val="22"/>
           <w:szCs w:val="22"/>
         </w:rPr>
@@ -5161,6 +5351,10 @@
       <w:r>
         <w:rPr>
           <w:rFonts w:ascii="Times New Roman" w:hAnsi="Times New Roman" w:cs="Times New Roman"/>
+          <w:b/>
+          <w:bCs/>
+          <w:i w:val="0"/>
+          <w:iCs/>
           <w:sz w:val="22"/>
           <w:szCs w:val="22"/>
         </w:rPr>
@@ -5211,14 +5405,22 @@
         <w:ind w:left="697"/>
         <w:rPr>
           <w:rFonts w:ascii="Times New Roman" w:hAnsi="Times New Roman" w:cs="Times New Roman"/>
-          <w:sz w:val="22"/>
-          <w:szCs w:val="22"/>
-        </w:rPr>
-      </w:pPr>
-      <w:bookmarkStart w:id="10" w:name="_Toc74751597"/>
-      <w:r>
-        <w:rPr>
-          <w:rFonts w:ascii="Times New Roman" w:hAnsi="Times New Roman" w:cs="Times New Roman"/>
+          <w:b/>
+          <w:bCs/>
+          <w:i w:val="0"/>
+          <w:iCs/>
+          <w:sz w:val="22"/>
+          <w:szCs w:val="22"/>
+        </w:rPr>
+      </w:pPr>
+      <w:bookmarkStart w:id="10" w:name="_Toc74831900"/>
+      <w:r>
+        <w:rPr>
+          <w:rFonts w:ascii="Times New Roman" w:hAnsi="Times New Roman" w:cs="Times New Roman"/>
+          <w:b/>
+          <w:bCs/>
+          <w:i w:val="0"/>
+          <w:iCs/>
           <w:sz w:val="22"/>
           <w:szCs w:val="22"/>
         </w:rPr>
@@ -5227,6 +5429,10 @@
       <w:r>
         <w:rPr>
           <w:rFonts w:ascii="Times New Roman" w:hAnsi="Times New Roman" w:cs="Times New Roman"/>
+          <w:b/>
+          <w:bCs/>
+          <w:i w:val="0"/>
+          <w:iCs/>
           <w:sz w:val="22"/>
           <w:szCs w:val="22"/>
         </w:rPr>
@@ -5235,6 +5441,10 @@
       <w:r>
         <w:rPr>
           <w:rFonts w:ascii="Times New Roman" w:hAnsi="Times New Roman" w:cs="Times New Roman"/>
+          <w:b/>
+          <w:bCs/>
+          <w:i w:val="0"/>
+          <w:iCs/>
           <w:sz w:val="22"/>
           <w:szCs w:val="22"/>
         </w:rPr>
@@ -5243,6 +5453,10 @@
       <w:r>
         <w:rPr>
           <w:rFonts w:ascii="Times New Roman" w:hAnsi="Times New Roman" w:cs="Times New Roman"/>
+          <w:b/>
+          <w:bCs/>
+          <w:i w:val="0"/>
+          <w:iCs/>
           <w:sz w:val="22"/>
           <w:szCs w:val="22"/>
         </w:rPr>
@@ -5312,16 +5526,24 @@
         <w:ind w:left="697"/>
         <w:rPr>
           <w:rFonts w:ascii="Times New Roman" w:hAnsi="Times New Roman" w:cs="Times New Roman"/>
+          <w:b/>
+          <w:bCs/>
+          <w:i w:val="0"/>
+          <w:iCs/>
           <w:sz w:val="22"/>
           <w:szCs w:val="22"/>
         </w:rPr>
       </w:pPr>
       <w:bookmarkStart w:id="11" w:name="_jexcoxxmmm9n" w:colFirst="0" w:colLast="0"/>
-      <w:bookmarkStart w:id="12" w:name="_Toc74751598"/>
+      <w:bookmarkStart w:id="12" w:name="_Toc74831901"/>
       <w:bookmarkEnd w:id="11"/>
       <w:r>
         <w:rPr>
           <w:rFonts w:ascii="Times New Roman" w:hAnsi="Times New Roman" w:cs="Times New Roman"/>
+          <w:b/>
+          <w:bCs/>
+          <w:i w:val="0"/>
+          <w:iCs/>
           <w:sz w:val="22"/>
           <w:szCs w:val="22"/>
         </w:rPr>
@@ -5330,6 +5552,10 @@
       <w:r>
         <w:rPr>
           <w:rFonts w:ascii="Times New Roman" w:hAnsi="Times New Roman" w:cs="Times New Roman"/>
+          <w:b/>
+          <w:bCs/>
+          <w:i w:val="0"/>
+          <w:iCs/>
           <w:sz w:val="22"/>
           <w:szCs w:val="22"/>
         </w:rPr>
@@ -5338,6 +5564,10 @@
       <w:r>
         <w:rPr>
           <w:rFonts w:ascii="Times New Roman" w:hAnsi="Times New Roman" w:cs="Times New Roman"/>
+          <w:b/>
+          <w:bCs/>
+          <w:i w:val="0"/>
+          <w:iCs/>
           <w:sz w:val="22"/>
           <w:szCs w:val="22"/>
         </w:rPr>
@@ -5444,16 +5674,24 @@
         <w:ind w:left="697"/>
         <w:rPr>
           <w:rFonts w:ascii="Times New Roman" w:hAnsi="Times New Roman" w:cs="Times New Roman"/>
+          <w:b/>
+          <w:bCs/>
+          <w:i w:val="0"/>
+          <w:iCs/>
           <w:sz w:val="22"/>
           <w:szCs w:val="22"/>
         </w:rPr>
       </w:pPr>
       <w:bookmarkStart w:id="13" w:name="_bsbmx0uo7n7y" w:colFirst="0" w:colLast="0"/>
-      <w:bookmarkStart w:id="14" w:name="_Toc74751599"/>
+      <w:bookmarkStart w:id="14" w:name="_Toc74831902"/>
       <w:bookmarkEnd w:id="13"/>
       <w:r>
         <w:rPr>
           <w:rFonts w:ascii="Times New Roman" w:hAnsi="Times New Roman" w:cs="Times New Roman"/>
+          <w:b/>
+          <w:bCs/>
+          <w:i w:val="0"/>
+          <w:iCs/>
           <w:sz w:val="22"/>
           <w:szCs w:val="22"/>
         </w:rPr>
@@ -5462,6 +5700,10 @@
       <w:r>
         <w:rPr>
           <w:rFonts w:ascii="Times New Roman" w:hAnsi="Times New Roman" w:cs="Times New Roman"/>
+          <w:b/>
+          <w:bCs/>
+          <w:i w:val="0"/>
+          <w:iCs/>
           <w:sz w:val="22"/>
           <w:szCs w:val="22"/>
         </w:rPr>
@@ -5470,6 +5712,10 @@
       <w:r>
         <w:rPr>
           <w:rFonts w:ascii="Times New Roman" w:hAnsi="Times New Roman" w:cs="Times New Roman"/>
+          <w:b/>
+          <w:bCs/>
+          <w:i w:val="0"/>
+          <w:iCs/>
           <w:sz w:val="22"/>
           <w:szCs w:val="22"/>
         </w:rPr>
@@ -5479,6 +5725,10 @@
       <w:r>
         <w:rPr>
           <w:rFonts w:ascii="Times New Roman" w:hAnsi="Times New Roman" w:cs="Times New Roman"/>
+          <w:b/>
+          <w:bCs/>
+          <w:i w:val="0"/>
+          <w:iCs/>
           <w:sz w:val="22"/>
           <w:szCs w:val="22"/>
         </w:rPr>
@@ -5519,16 +5769,24 @@
         <w:ind w:left="697"/>
         <w:rPr>
           <w:rFonts w:ascii="Times New Roman" w:hAnsi="Times New Roman" w:cs="Times New Roman"/>
+          <w:b/>
+          <w:bCs/>
+          <w:i w:val="0"/>
+          <w:iCs/>
           <w:sz w:val="22"/>
           <w:szCs w:val="22"/>
         </w:rPr>
       </w:pPr>
       <w:bookmarkStart w:id="15" w:name="_jmzskbgcbrdn" w:colFirst="0" w:colLast="0"/>
-      <w:bookmarkStart w:id="16" w:name="_Toc74751600"/>
+      <w:bookmarkStart w:id="16" w:name="_Toc74831903"/>
       <w:bookmarkEnd w:id="15"/>
       <w:r>
         <w:rPr>
           <w:rFonts w:ascii="Times New Roman" w:hAnsi="Times New Roman" w:cs="Times New Roman"/>
+          <w:b/>
+          <w:bCs/>
+          <w:i w:val="0"/>
+          <w:iCs/>
           <w:sz w:val="22"/>
           <w:szCs w:val="22"/>
         </w:rPr>
@@ -5537,6 +5795,10 @@
       <w:r>
         <w:rPr>
           <w:rFonts w:ascii="Times New Roman" w:hAnsi="Times New Roman" w:cs="Times New Roman"/>
+          <w:b/>
+          <w:bCs/>
+          <w:i w:val="0"/>
+          <w:iCs/>
           <w:sz w:val="22"/>
           <w:szCs w:val="22"/>
         </w:rPr>
@@ -5545,6 +5807,10 @@
       <w:r>
         <w:rPr>
           <w:rFonts w:ascii="Times New Roman" w:hAnsi="Times New Roman" w:cs="Times New Roman"/>
+          <w:b/>
+          <w:bCs/>
+          <w:i w:val="0"/>
+          <w:iCs/>
           <w:sz w:val="22"/>
           <w:szCs w:val="22"/>
         </w:rPr>
@@ -5580,16 +5846,24 @@
         <w:ind w:left="697"/>
         <w:rPr>
           <w:rFonts w:ascii="Times New Roman" w:hAnsi="Times New Roman" w:cs="Times New Roman"/>
+          <w:b/>
+          <w:bCs/>
+          <w:i w:val="0"/>
+          <w:iCs/>
           <w:sz w:val="22"/>
           <w:szCs w:val="22"/>
         </w:rPr>
       </w:pPr>
       <w:bookmarkStart w:id="17" w:name="_vyqw9g6ajym" w:colFirst="0" w:colLast="0"/>
-      <w:bookmarkStart w:id="18" w:name="_Toc74751601"/>
+      <w:bookmarkStart w:id="18" w:name="_Toc74831904"/>
       <w:bookmarkEnd w:id="17"/>
       <w:r>
         <w:rPr>
           <w:rFonts w:ascii="Times New Roman" w:hAnsi="Times New Roman" w:cs="Times New Roman"/>
+          <w:b/>
+          <w:bCs/>
+          <w:i w:val="0"/>
+          <w:iCs/>
           <w:sz w:val="22"/>
           <w:szCs w:val="22"/>
         </w:rPr>
@@ -5598,6 +5872,10 @@
       <w:r>
         <w:rPr>
           <w:rFonts w:ascii="Times New Roman" w:hAnsi="Times New Roman" w:cs="Times New Roman"/>
+          <w:b/>
+          <w:bCs/>
+          <w:i w:val="0"/>
+          <w:iCs/>
           <w:sz w:val="22"/>
           <w:szCs w:val="22"/>
         </w:rPr>
@@ -5606,6 +5884,10 @@
       <w:r>
         <w:rPr>
           <w:rFonts w:ascii="Times New Roman" w:hAnsi="Times New Roman" w:cs="Times New Roman"/>
+          <w:b/>
+          <w:bCs/>
+          <w:i w:val="0"/>
+          <w:iCs/>
           <w:sz w:val="22"/>
           <w:szCs w:val="22"/>
         </w:rPr>
@@ -5614,6 +5896,10 @@
       <w:r>
         <w:rPr>
           <w:rFonts w:ascii="Times New Roman" w:hAnsi="Times New Roman" w:cs="Times New Roman"/>
+          <w:b/>
+          <w:bCs/>
+          <w:i w:val="0"/>
+          <w:iCs/>
           <w:sz w:val="22"/>
           <w:szCs w:val="22"/>
         </w:rPr>
@@ -5622,6 +5908,10 @@
       <w:r>
         <w:rPr>
           <w:rFonts w:ascii="Times New Roman" w:hAnsi="Times New Roman" w:cs="Times New Roman"/>
+          <w:b/>
+          <w:bCs/>
+          <w:i w:val="0"/>
+          <w:iCs/>
           <w:sz w:val="22"/>
           <w:szCs w:val="22"/>
         </w:rPr>
@@ -5643,7 +5933,6 @@
           <w:sz w:val="22"/>
           <w:szCs w:val="22"/>
         </w:rPr>
-        <w:tab/>
         <w:t>O sistema deve permitir que o funcionário crie</w:t>
       </w:r>
       <w:r>
@@ -5712,16 +6001,24 @@
         <w:ind w:left="697"/>
         <w:rPr>
           <w:rFonts w:ascii="Times New Roman" w:hAnsi="Times New Roman" w:cs="Times New Roman"/>
+          <w:b/>
+          <w:bCs/>
+          <w:i w:val="0"/>
+          <w:iCs/>
           <w:sz w:val="22"/>
           <w:szCs w:val="22"/>
         </w:rPr>
       </w:pPr>
       <w:bookmarkStart w:id="19" w:name="_hu2lfdg3cnhb" w:colFirst="0" w:colLast="0"/>
-      <w:bookmarkStart w:id="20" w:name="_Toc74751602"/>
+      <w:bookmarkStart w:id="20" w:name="_Toc74831905"/>
       <w:bookmarkEnd w:id="19"/>
       <w:r>
         <w:rPr>
           <w:rFonts w:ascii="Times New Roman" w:hAnsi="Times New Roman" w:cs="Times New Roman"/>
+          <w:b/>
+          <w:bCs/>
+          <w:i w:val="0"/>
+          <w:iCs/>
           <w:sz w:val="22"/>
           <w:szCs w:val="22"/>
         </w:rPr>
@@ -5730,6 +6027,10 @@
       <w:r>
         <w:rPr>
           <w:rFonts w:ascii="Times New Roman" w:hAnsi="Times New Roman" w:cs="Times New Roman"/>
+          <w:b/>
+          <w:bCs/>
+          <w:i w:val="0"/>
+          <w:iCs/>
           <w:sz w:val="22"/>
           <w:szCs w:val="22"/>
         </w:rPr>
@@ -5738,6 +6039,10 @@
       <w:r>
         <w:rPr>
           <w:rFonts w:ascii="Times New Roman" w:hAnsi="Times New Roman" w:cs="Times New Roman"/>
+          <w:b/>
+          <w:bCs/>
+          <w:i w:val="0"/>
+          <w:iCs/>
           <w:sz w:val="22"/>
           <w:szCs w:val="22"/>
         </w:rPr>
@@ -5871,16 +6176,24 @@
         <w:ind w:left="697"/>
         <w:rPr>
           <w:rFonts w:ascii="Times New Roman" w:hAnsi="Times New Roman" w:cs="Times New Roman"/>
+          <w:b/>
+          <w:bCs/>
+          <w:i w:val="0"/>
+          <w:iCs/>
           <w:sz w:val="22"/>
           <w:szCs w:val="22"/>
         </w:rPr>
       </w:pPr>
       <w:bookmarkStart w:id="24" w:name="_22x0xblkhhj5" w:colFirst="0" w:colLast="0"/>
-      <w:bookmarkStart w:id="25" w:name="_Toc74751603"/>
+      <w:bookmarkStart w:id="25" w:name="_Toc74831906"/>
       <w:bookmarkEnd w:id="24"/>
       <w:r>
         <w:rPr>
           <w:rFonts w:ascii="Times New Roman" w:hAnsi="Times New Roman" w:cs="Times New Roman"/>
+          <w:b/>
+          <w:bCs/>
+          <w:i w:val="0"/>
+          <w:iCs/>
           <w:sz w:val="22"/>
           <w:szCs w:val="22"/>
         </w:rPr>
@@ -5889,6 +6202,10 @@
       <w:r>
         <w:rPr>
           <w:rFonts w:ascii="Times New Roman" w:hAnsi="Times New Roman" w:cs="Times New Roman"/>
+          <w:b/>
+          <w:bCs/>
+          <w:i w:val="0"/>
+          <w:iCs/>
           <w:sz w:val="22"/>
           <w:szCs w:val="22"/>
         </w:rPr>
@@ -5897,6 +6214,10 @@
       <w:r>
         <w:rPr>
           <w:rFonts w:ascii="Times New Roman" w:hAnsi="Times New Roman" w:cs="Times New Roman"/>
+          <w:b/>
+          <w:bCs/>
+          <w:i w:val="0"/>
+          <w:iCs/>
           <w:sz w:val="22"/>
           <w:szCs w:val="22"/>
         </w:rPr>
@@ -5931,16 +6252,24 @@
         <w:ind w:left="697"/>
         <w:rPr>
           <w:rFonts w:ascii="Times New Roman" w:hAnsi="Times New Roman" w:cs="Times New Roman"/>
+          <w:b/>
+          <w:bCs/>
+          <w:i w:val="0"/>
+          <w:iCs/>
           <w:sz w:val="22"/>
           <w:szCs w:val="22"/>
         </w:rPr>
       </w:pPr>
       <w:bookmarkStart w:id="26" w:name="_oi4mystnyh6o" w:colFirst="0" w:colLast="0"/>
-      <w:bookmarkStart w:id="27" w:name="_Toc74751604"/>
+      <w:bookmarkStart w:id="27" w:name="_Toc74831907"/>
       <w:bookmarkEnd w:id="26"/>
       <w:r>
         <w:rPr>
           <w:rFonts w:ascii="Times New Roman" w:hAnsi="Times New Roman" w:cs="Times New Roman"/>
+          <w:b/>
+          <w:bCs/>
+          <w:i w:val="0"/>
+          <w:iCs/>
           <w:sz w:val="22"/>
           <w:szCs w:val="22"/>
         </w:rPr>
@@ -5949,6 +6278,10 @@
       <w:r>
         <w:rPr>
           <w:rFonts w:ascii="Times New Roman" w:hAnsi="Times New Roman" w:cs="Times New Roman"/>
+          <w:b/>
+          <w:bCs/>
+          <w:i w:val="0"/>
+          <w:iCs/>
           <w:sz w:val="22"/>
           <w:szCs w:val="22"/>
         </w:rPr>
@@ -5957,6 +6290,10 @@
       <w:r>
         <w:rPr>
           <w:rFonts w:ascii="Times New Roman" w:hAnsi="Times New Roman" w:cs="Times New Roman"/>
+          <w:b/>
+          <w:bCs/>
+          <w:i w:val="0"/>
+          <w:iCs/>
           <w:sz w:val="22"/>
           <w:szCs w:val="22"/>
         </w:rPr>
@@ -5966,6 +6303,10 @@
       <w:r>
         <w:rPr>
           <w:rFonts w:ascii="Times New Roman" w:hAnsi="Times New Roman" w:cs="Times New Roman"/>
+          <w:b/>
+          <w:bCs/>
+          <w:i w:val="0"/>
+          <w:iCs/>
           <w:sz w:val="22"/>
           <w:szCs w:val="22"/>
         </w:rPr>
@@ -5999,14 +6340,22 @@
         <w:ind w:left="697"/>
         <w:rPr>
           <w:rFonts w:ascii="Times New Roman" w:hAnsi="Times New Roman" w:cs="Times New Roman"/>
-          <w:sz w:val="22"/>
-          <w:szCs w:val="22"/>
-        </w:rPr>
-      </w:pPr>
-      <w:bookmarkStart w:id="28" w:name="_Toc74751605"/>
-      <w:r>
-        <w:rPr>
-          <w:rFonts w:ascii="Times New Roman" w:hAnsi="Times New Roman" w:cs="Times New Roman"/>
+          <w:b/>
+          <w:bCs/>
+          <w:i w:val="0"/>
+          <w:iCs/>
+          <w:sz w:val="22"/>
+          <w:szCs w:val="22"/>
+        </w:rPr>
+      </w:pPr>
+      <w:bookmarkStart w:id="28" w:name="_Toc74831908"/>
+      <w:r>
+        <w:rPr>
+          <w:rFonts w:ascii="Times New Roman" w:hAnsi="Times New Roman" w:cs="Times New Roman"/>
+          <w:b/>
+          <w:bCs/>
+          <w:i w:val="0"/>
+          <w:iCs/>
           <w:sz w:val="22"/>
           <w:szCs w:val="22"/>
         </w:rPr>
@@ -6015,6 +6364,10 @@
       <w:r>
         <w:rPr>
           <w:rFonts w:ascii="Times New Roman" w:hAnsi="Times New Roman" w:cs="Times New Roman"/>
+          <w:b/>
+          <w:bCs/>
+          <w:i w:val="0"/>
+          <w:iCs/>
           <w:sz w:val="22"/>
           <w:szCs w:val="22"/>
         </w:rPr>
@@ -6023,6 +6376,10 @@
       <w:r>
         <w:rPr>
           <w:rFonts w:ascii="Times New Roman" w:hAnsi="Times New Roman" w:cs="Times New Roman"/>
+          <w:b/>
+          <w:bCs/>
+          <w:i w:val="0"/>
+          <w:iCs/>
           <w:sz w:val="22"/>
           <w:szCs w:val="22"/>
         </w:rPr>
@@ -6033,86 +6390,167 @@
     <w:p>
       <w:pPr>
         <w:ind w:left="697"/>
-      </w:pPr>
-      <w:r>
+        <w:jc w:val="both"/>
+        <w:rPr>
+          <w:sz w:val="22"/>
+          <w:szCs w:val="22"/>
+        </w:rPr>
+      </w:pPr>
+      <w:r>
+        <w:rPr>
+          <w:sz w:val="22"/>
+          <w:szCs w:val="22"/>
+        </w:rPr>
         <w:t>O sistema de</w:t>
       </w:r>
       <w:r>
-        <w:t xml:space="preserve">ve disponibilizar o relatório de venda com base em uma lista preenchida pelo usuário contendo as seguintes informações: cliente ou conta, período da pesquisa </w:t>
-      </w:r>
-      <w:proofErr w:type="gramStart"/>
-      <w:r>
-        <w:t xml:space="preserve">( </w:t>
+        <w:rPr>
+          <w:sz w:val="22"/>
+          <w:szCs w:val="22"/>
+        </w:rPr>
+        <w:t xml:space="preserve">ve disponibilizar o relatório de venda com base em uma lista preenchida pelo usuário contendo as seguintes informações: cliente ou conta, período da pesquisa ( </w:t>
       </w:r>
       <w:proofErr w:type="spellStart"/>
       <w:r>
+        <w:rPr>
+          <w:sz w:val="22"/>
+          <w:szCs w:val="22"/>
+        </w:rPr>
         <w:t>Ex</w:t>
       </w:r>
       <w:proofErr w:type="spellEnd"/>
-      <w:proofErr w:type="gramEnd"/>
-      <w:r>
+      <w:r>
+        <w:rPr>
+          <w:sz w:val="22"/>
+          <w:szCs w:val="22"/>
+        </w:rPr>
         <w:t xml:space="preserve"> de data </w:t>
       </w:r>
       <w:proofErr w:type="spellStart"/>
       <w:r>
+        <w:rPr>
+          <w:sz w:val="22"/>
+          <w:szCs w:val="22"/>
+        </w:rPr>
         <w:t>xx</w:t>
       </w:r>
       <w:proofErr w:type="spellEnd"/>
       <w:r>
+        <w:rPr>
+          <w:sz w:val="22"/>
+          <w:szCs w:val="22"/>
+        </w:rPr>
         <w:t>/</w:t>
       </w:r>
       <w:proofErr w:type="spellStart"/>
       <w:r>
+        <w:rPr>
+          <w:sz w:val="22"/>
+          <w:szCs w:val="22"/>
+        </w:rPr>
         <w:t>xx</w:t>
       </w:r>
       <w:proofErr w:type="spellEnd"/>
       <w:r>
+        <w:rPr>
+          <w:sz w:val="22"/>
+          <w:szCs w:val="22"/>
+        </w:rPr>
         <w:t>/</w:t>
       </w:r>
       <w:proofErr w:type="spellStart"/>
       <w:r>
+        <w:rPr>
+          <w:sz w:val="22"/>
+          <w:szCs w:val="22"/>
+        </w:rPr>
         <w:t>xxxx</w:t>
       </w:r>
       <w:proofErr w:type="spellEnd"/>
       <w:r>
+        <w:rPr>
+          <w:sz w:val="22"/>
+          <w:szCs w:val="22"/>
+        </w:rPr>
         <w:t xml:space="preserve"> a </w:t>
       </w:r>
       <w:proofErr w:type="spellStart"/>
       <w:r>
+        <w:rPr>
+          <w:sz w:val="22"/>
+          <w:szCs w:val="22"/>
+        </w:rPr>
         <w:t>xx</w:t>
       </w:r>
       <w:proofErr w:type="spellEnd"/>
       <w:r>
+        <w:rPr>
+          <w:sz w:val="22"/>
+          <w:szCs w:val="22"/>
+        </w:rPr>
         <w:t>/</w:t>
       </w:r>
       <w:proofErr w:type="spellStart"/>
       <w:r>
+        <w:rPr>
+          <w:sz w:val="22"/>
+          <w:szCs w:val="22"/>
+        </w:rPr>
         <w:t>xx</w:t>
       </w:r>
       <w:proofErr w:type="spellEnd"/>
       <w:r>
+        <w:rPr>
+          <w:sz w:val="22"/>
+          <w:szCs w:val="22"/>
+        </w:rPr>
         <w:t>/</w:t>
       </w:r>
       <w:proofErr w:type="spellStart"/>
       <w:r>
+        <w:rPr>
+          <w:sz w:val="22"/>
+          <w:szCs w:val="22"/>
+        </w:rPr>
         <w:t>xxx</w:t>
       </w:r>
       <w:proofErr w:type="spellEnd"/>
       <w:r>
+        <w:rPr>
+          <w:sz w:val="22"/>
+          <w:szCs w:val="22"/>
+        </w:rPr>
         <w:t xml:space="preserve">). </w:t>
       </w:r>
     </w:p>
     <w:p>
       <w:pPr>
         <w:ind w:left="697"/>
-      </w:pPr>
-      <w:r>
+        <w:jc w:val="both"/>
+        <w:rPr>
+          <w:sz w:val="22"/>
+          <w:szCs w:val="22"/>
+        </w:rPr>
+      </w:pPr>
+      <w:r>
+        <w:rPr>
+          <w:sz w:val="22"/>
+          <w:szCs w:val="22"/>
+        </w:rPr>
         <w:t xml:space="preserve">A </w:t>
       </w:r>
       <w:r>
+        <w:rPr>
+          <w:sz w:val="22"/>
+          <w:szCs w:val="22"/>
+        </w:rPr>
         <w:t>entregar o relatório de venda em formato PDF</w:t>
       </w:r>
       <w:r>
+        <w:rPr>
+          <w:sz w:val="22"/>
+          <w:szCs w:val="22"/>
+        </w:rPr>
         <w:t>.</w:t>
       </w:r>
     </w:p>
@@ -6126,14 +6564,22 @@
         <w:ind w:left="697"/>
         <w:rPr>
           <w:rFonts w:ascii="Times New Roman" w:hAnsi="Times New Roman" w:cs="Times New Roman"/>
-          <w:sz w:val="22"/>
-          <w:szCs w:val="22"/>
-        </w:rPr>
-      </w:pPr>
-      <w:bookmarkStart w:id="29" w:name="_Toc74751606"/>
-      <w:r>
-        <w:rPr>
-          <w:rFonts w:ascii="Times New Roman" w:hAnsi="Times New Roman" w:cs="Times New Roman"/>
+          <w:b/>
+          <w:bCs/>
+          <w:i w:val="0"/>
+          <w:iCs/>
+          <w:sz w:val="22"/>
+          <w:szCs w:val="22"/>
+        </w:rPr>
+      </w:pPr>
+      <w:bookmarkStart w:id="29" w:name="_Toc74831909"/>
+      <w:r>
+        <w:rPr>
+          <w:rFonts w:ascii="Times New Roman" w:hAnsi="Times New Roman" w:cs="Times New Roman"/>
+          <w:b/>
+          <w:bCs/>
+          <w:i w:val="0"/>
+          <w:iCs/>
           <w:sz w:val="22"/>
           <w:szCs w:val="22"/>
         </w:rPr>
@@ -6142,6 +6588,10 @@
       <w:r>
         <w:rPr>
           <w:rFonts w:ascii="Times New Roman" w:hAnsi="Times New Roman" w:cs="Times New Roman"/>
+          <w:b/>
+          <w:bCs/>
+          <w:i w:val="0"/>
+          <w:iCs/>
           <w:sz w:val="22"/>
           <w:szCs w:val="22"/>
         </w:rPr>
@@ -6150,6 +6600,10 @@
       <w:r>
         <w:rPr>
           <w:rFonts w:ascii="Times New Roman" w:hAnsi="Times New Roman" w:cs="Times New Roman"/>
+          <w:b/>
+          <w:bCs/>
+          <w:i w:val="0"/>
+          <w:iCs/>
           <w:sz w:val="22"/>
           <w:szCs w:val="22"/>
         </w:rPr>
@@ -6159,6 +6613,10 @@
       <w:r>
         <w:rPr>
           <w:rFonts w:ascii="Times New Roman" w:hAnsi="Times New Roman" w:cs="Times New Roman"/>
+          <w:b/>
+          <w:bCs/>
+          <w:i w:val="0"/>
+          <w:iCs/>
           <w:sz w:val="22"/>
           <w:szCs w:val="22"/>
         </w:rPr>
@@ -6168,17 +6626,38 @@
     <w:p>
       <w:pPr>
         <w:ind w:left="697"/>
-      </w:pPr>
-      <w:r>
+        <w:jc w:val="both"/>
+        <w:rPr>
+          <w:sz w:val="22"/>
+          <w:szCs w:val="22"/>
+        </w:rPr>
+      </w:pPr>
+      <w:r>
+        <w:rPr>
+          <w:sz w:val="22"/>
+          <w:szCs w:val="22"/>
+        </w:rPr>
         <w:t>O sistema deve reconhecer os níveis de usuário,</w:t>
       </w:r>
       <w:r>
+        <w:rPr>
+          <w:sz w:val="22"/>
+          <w:szCs w:val="22"/>
+        </w:rPr>
         <w:t xml:space="preserve"> e habilitar exibir diferentes informações conforme seu cargo </w:t>
       </w:r>
       <w:r>
+        <w:rPr>
+          <w:sz w:val="22"/>
+          <w:szCs w:val="22"/>
+        </w:rPr>
         <w:t>M1 e M2</w:t>
       </w:r>
       <w:r>
+        <w:rPr>
+          <w:sz w:val="22"/>
+          <w:szCs w:val="22"/>
+        </w:rPr>
         <w:t>, com base nos requisitos: RF001, RF002, RF006.</w:t>
       </w:r>
     </w:p>
@@ -6192,14 +6671,22 @@
         <w:ind w:left="697"/>
         <w:rPr>
           <w:rFonts w:ascii="Times New Roman" w:hAnsi="Times New Roman" w:cs="Times New Roman"/>
-          <w:sz w:val="22"/>
-          <w:szCs w:val="22"/>
-        </w:rPr>
-      </w:pPr>
-      <w:bookmarkStart w:id="30" w:name="_Toc74751607"/>
-      <w:r>
-        <w:rPr>
-          <w:rFonts w:ascii="Times New Roman" w:hAnsi="Times New Roman" w:cs="Times New Roman"/>
+          <w:b/>
+          <w:bCs/>
+          <w:i w:val="0"/>
+          <w:iCs/>
+          <w:sz w:val="22"/>
+          <w:szCs w:val="22"/>
+        </w:rPr>
+      </w:pPr>
+      <w:bookmarkStart w:id="30" w:name="_Toc74831910"/>
+      <w:r>
+        <w:rPr>
+          <w:rFonts w:ascii="Times New Roman" w:hAnsi="Times New Roman" w:cs="Times New Roman"/>
+          <w:b/>
+          <w:bCs/>
+          <w:i w:val="0"/>
+          <w:iCs/>
           <w:sz w:val="22"/>
           <w:szCs w:val="22"/>
         </w:rPr>
@@ -6208,6 +6695,10 @@
       <w:r>
         <w:rPr>
           <w:rFonts w:ascii="Times New Roman" w:hAnsi="Times New Roman" w:cs="Times New Roman"/>
+          <w:b/>
+          <w:bCs/>
+          <w:i w:val="0"/>
+          <w:iCs/>
           <w:sz w:val="22"/>
           <w:szCs w:val="22"/>
         </w:rPr>
@@ -6216,6 +6707,10 @@
       <w:r>
         <w:rPr>
           <w:rFonts w:ascii="Times New Roman" w:hAnsi="Times New Roman" w:cs="Times New Roman"/>
+          <w:b/>
+          <w:bCs/>
+          <w:i w:val="0"/>
+          <w:iCs/>
           <w:sz w:val="22"/>
           <w:szCs w:val="22"/>
         </w:rPr>
@@ -6226,108 +6721,244 @@
     <w:p>
       <w:pPr>
         <w:ind w:left="697"/>
-      </w:pPr>
-      <w:r>
+        <w:jc w:val="both"/>
+        <w:rPr>
+          <w:sz w:val="22"/>
+          <w:szCs w:val="22"/>
+        </w:rPr>
+      </w:pPr>
+      <w:r>
+        <w:rPr>
+          <w:sz w:val="22"/>
+          <w:szCs w:val="22"/>
+        </w:rPr>
         <w:t xml:space="preserve">Todos os níveis de usuário </w:t>
       </w:r>
       <w:r>
+        <w:rPr>
+          <w:sz w:val="22"/>
+          <w:szCs w:val="22"/>
+        </w:rPr>
         <w:t>terão</w:t>
       </w:r>
       <w:r>
+        <w:rPr>
+          <w:sz w:val="22"/>
+          <w:szCs w:val="22"/>
+        </w:rPr>
         <w:t xml:space="preserve"> acesso ao est</w:t>
       </w:r>
       <w:r>
+        <w:rPr>
+          <w:sz w:val="22"/>
+          <w:szCs w:val="22"/>
+        </w:rPr>
         <w:t>o</w:t>
       </w:r>
       <w:r>
+        <w:rPr>
+          <w:sz w:val="22"/>
+          <w:szCs w:val="22"/>
+        </w:rPr>
         <w:t>que</w:t>
       </w:r>
       <w:r>
+        <w:rPr>
+          <w:sz w:val="22"/>
+          <w:szCs w:val="22"/>
+        </w:rPr>
         <w:t>. O sistema deve permitir que o funcionário adicione ou tire os produtos do estoque.</w:t>
       </w:r>
     </w:p>
     <w:p>
       <w:pPr>
-        <w:ind w:left="697" w:firstLine="23"/>
-      </w:pPr>
-      <w:r>
-        <w:t>-</w:t>
-      </w:r>
-      <w:r>
+        <w:pStyle w:val="PargrafodaLista"/>
+        <w:numPr>
+          <w:ilvl w:val="0"/>
+          <w:numId w:val="6"/>
+        </w:numPr>
+        <w:jc w:val="both"/>
+        <w:rPr>
+          <w:sz w:val="22"/>
+          <w:szCs w:val="22"/>
+        </w:rPr>
+      </w:pPr>
+      <w:r>
+        <w:rPr>
+          <w:sz w:val="22"/>
+          <w:szCs w:val="22"/>
+        </w:rPr>
         <w:t>Adicionar Estoque</w:t>
       </w:r>
       <w:r>
+        <w:rPr>
+          <w:sz w:val="22"/>
+          <w:szCs w:val="22"/>
+        </w:rPr>
         <w:t>:</w:t>
       </w:r>
       <w:r>
+        <w:rPr>
+          <w:sz w:val="22"/>
+          <w:szCs w:val="22"/>
+        </w:rPr>
         <w:t xml:space="preserve"> </w:t>
       </w:r>
       <w:r>
+        <w:rPr>
+          <w:sz w:val="22"/>
+          <w:szCs w:val="22"/>
+        </w:rPr>
         <w:t>o</w:t>
       </w:r>
       <w:r>
+        <w:rPr>
+          <w:sz w:val="22"/>
+          <w:szCs w:val="22"/>
+        </w:rPr>
         <w:t xml:space="preserve"> usuário deve preencher um formulário com as seguintes informações: nome, preço unitário, quantidade, </w:t>
       </w:r>
       <w:proofErr w:type="spellStart"/>
       <w:r>
+        <w:rPr>
+          <w:sz w:val="22"/>
+          <w:szCs w:val="22"/>
+        </w:rPr>
         <w:t>partNumber</w:t>
       </w:r>
       <w:proofErr w:type="spellEnd"/>
       <w:r>
+        <w:rPr>
+          <w:sz w:val="22"/>
+          <w:szCs w:val="22"/>
+        </w:rPr>
         <w:t>.</w:t>
       </w:r>
     </w:p>
     <w:p>
       <w:pPr>
-        <w:ind w:left="697" w:firstLine="23"/>
-      </w:pPr>
-      <w:r>
-        <w:t>-</w:t>
-      </w:r>
-      <w:r>
+        <w:pStyle w:val="PargrafodaLista"/>
+        <w:numPr>
+          <w:ilvl w:val="0"/>
+          <w:numId w:val="6"/>
+        </w:numPr>
+        <w:jc w:val="both"/>
+        <w:rPr>
+          <w:sz w:val="22"/>
+          <w:szCs w:val="22"/>
+        </w:rPr>
+      </w:pPr>
+      <w:r>
+        <w:rPr>
+          <w:sz w:val="22"/>
+          <w:szCs w:val="22"/>
+        </w:rPr>
         <w:t xml:space="preserve">Decrementar estoque: o usuário deve preencher uma tabela com os seguintes dados </w:t>
       </w:r>
       <w:r>
+        <w:rPr>
+          <w:sz w:val="22"/>
+          <w:szCs w:val="22"/>
+        </w:rPr>
         <w:t xml:space="preserve">cliente de destino, </w:t>
       </w:r>
       <w:proofErr w:type="spellStart"/>
       <w:r>
+        <w:rPr>
+          <w:sz w:val="22"/>
+          <w:szCs w:val="22"/>
+        </w:rPr>
         <w:t>partNamber</w:t>
       </w:r>
       <w:proofErr w:type="spellEnd"/>
       <w:r>
+        <w:rPr>
+          <w:sz w:val="22"/>
+          <w:szCs w:val="22"/>
+        </w:rPr>
         <w:t>, quantidade, descrição.</w:t>
       </w:r>
     </w:p>
     <w:p>
       <w:pPr>
         <w:ind w:left="697"/>
-      </w:pPr>
-      <w:r>
+        <w:jc w:val="both"/>
+        <w:rPr>
+          <w:sz w:val="22"/>
+          <w:szCs w:val="22"/>
+        </w:rPr>
+      </w:pPr>
+      <w:r>
+        <w:rPr>
+          <w:sz w:val="22"/>
+          <w:szCs w:val="22"/>
+        </w:rPr>
         <w:t xml:space="preserve">O sistema deve reconhecer o </w:t>
       </w:r>
       <w:proofErr w:type="spellStart"/>
       <w:r>
+        <w:rPr>
+          <w:sz w:val="22"/>
+          <w:szCs w:val="22"/>
+        </w:rPr>
         <w:t>partNumber</w:t>
       </w:r>
       <w:proofErr w:type="spellEnd"/>
       <w:r>
-        <w:t xml:space="preserve"> e já auto completar os seguintes dados, preço unitário, peças em estoque, </w:t>
-      </w:r>
-      <w:r>
+        <w:rPr>
+          <w:sz w:val="22"/>
+          <w:szCs w:val="22"/>
+        </w:rPr>
+        <w:t xml:space="preserve"> e já </w:t>
+      </w:r>
+      <w:r>
+        <w:rPr>
+          <w:sz w:val="22"/>
+          <w:szCs w:val="22"/>
+        </w:rPr>
+        <w:t>autocompletar</w:t>
+      </w:r>
+      <w:r>
+        <w:rPr>
+          <w:sz w:val="22"/>
+          <w:szCs w:val="22"/>
+        </w:rPr>
+        <w:t xml:space="preserve"> os seguintes dados, preço unitário, </w:t>
+      </w:r>
+      <w:r>
+        <w:rPr>
+          <w:sz w:val="22"/>
+          <w:szCs w:val="22"/>
+        </w:rPr>
+        <w:lastRenderedPageBreak/>
+        <w:t xml:space="preserve">peças em estoque, </w:t>
+      </w:r>
+      <w:r>
+        <w:rPr>
+          <w:sz w:val="22"/>
+          <w:szCs w:val="22"/>
+        </w:rPr>
         <w:t>data, valor</w:t>
       </w:r>
       <w:r>
+        <w:rPr>
+          <w:sz w:val="22"/>
+          <w:szCs w:val="22"/>
+        </w:rPr>
         <w:t xml:space="preserve"> total. Após a realização da retirada das peças em estoque o sistema deve decrementar a quantidade das peças em estoque e registrar pedido de retirada no banco de dados</w:t>
       </w:r>
       <w:r>
-        <w:t xml:space="preserve"> devolvendo um código </w:t>
-      </w:r>
-      <w:r>
-        <w:lastRenderedPageBreak/>
-        <w:t>para pesquisa com base no requisito RF0013</w:t>
-      </w:r>
-      <w:r>
+        <w:rPr>
+          <w:sz w:val="22"/>
+          <w:szCs w:val="22"/>
+        </w:rPr>
+        <w:t xml:space="preserve"> devolvendo um código para pesquisa com base no requisito RF0013</w:t>
+      </w:r>
+      <w:r>
+        <w:rPr>
+          <w:sz w:val="22"/>
+          <w:szCs w:val="22"/>
+        </w:rPr>
         <w:t>.</w:t>
       </w:r>
     </w:p>
@@ -6341,14 +6972,22 @@
         <w:ind w:left="697"/>
         <w:rPr>
           <w:rFonts w:ascii="Times New Roman" w:hAnsi="Times New Roman" w:cs="Times New Roman"/>
-          <w:sz w:val="22"/>
-          <w:szCs w:val="22"/>
-        </w:rPr>
-      </w:pPr>
-      <w:bookmarkStart w:id="31" w:name="_Toc74751608"/>
-      <w:r>
-        <w:rPr>
-          <w:rFonts w:ascii="Times New Roman" w:hAnsi="Times New Roman" w:cs="Times New Roman"/>
+          <w:b/>
+          <w:bCs/>
+          <w:i w:val="0"/>
+          <w:iCs/>
+          <w:sz w:val="22"/>
+          <w:szCs w:val="22"/>
+        </w:rPr>
+      </w:pPr>
+      <w:bookmarkStart w:id="31" w:name="_Toc74831911"/>
+      <w:r>
+        <w:rPr>
+          <w:rFonts w:ascii="Times New Roman" w:hAnsi="Times New Roman" w:cs="Times New Roman"/>
+          <w:b/>
+          <w:bCs/>
+          <w:i w:val="0"/>
+          <w:iCs/>
           <w:sz w:val="22"/>
           <w:szCs w:val="22"/>
         </w:rPr>
@@ -6357,6 +6996,10 @@
       <w:r>
         <w:rPr>
           <w:rFonts w:ascii="Times New Roman" w:hAnsi="Times New Roman" w:cs="Times New Roman"/>
+          <w:b/>
+          <w:bCs/>
+          <w:i w:val="0"/>
+          <w:iCs/>
           <w:sz w:val="22"/>
           <w:szCs w:val="22"/>
         </w:rPr>
@@ -6365,6 +7008,10 @@
       <w:r>
         <w:rPr>
           <w:rFonts w:ascii="Times New Roman" w:hAnsi="Times New Roman" w:cs="Times New Roman"/>
+          <w:b/>
+          <w:bCs/>
+          <w:i w:val="0"/>
+          <w:iCs/>
           <w:sz w:val="22"/>
           <w:szCs w:val="22"/>
         </w:rPr>
@@ -6375,36 +7022,88 @@
     <w:p>
       <w:pPr>
         <w:ind w:left="697"/>
-      </w:pPr>
-      <w:r>
+        <w:jc w:val="both"/>
+        <w:rPr>
+          <w:sz w:val="22"/>
+          <w:szCs w:val="22"/>
+        </w:rPr>
+      </w:pPr>
+      <w:r>
+        <w:rPr>
+          <w:sz w:val="22"/>
+          <w:szCs w:val="22"/>
+        </w:rPr>
         <w:t>O sistema deve permitir que o usuário pesquise todas as retiradas do estoque de diferentes formas</w:t>
       </w:r>
       <w:r>
+        <w:rPr>
+          <w:sz w:val="22"/>
+          <w:szCs w:val="22"/>
+        </w:rPr>
         <w:t xml:space="preserve"> (utilizando como base o requisito RF0012):</w:t>
       </w:r>
     </w:p>
     <w:p>
       <w:pPr>
-        <w:ind w:left="697"/>
-      </w:pPr>
-      <w:r>
-        <w:t>-Clientes: o sistema deve mostrar um histórico de todas as retiradas de estoque   que esteja vinculado ao cliente.</w:t>
-      </w:r>
-    </w:p>
-    <w:p>
-      <w:pPr>
-        <w:ind w:left="697"/>
-      </w:pPr>
-      <w:r>
-        <w:t>-Técnico responsável: o sistema deve mostrar um histórico de todas as retiradas feitas pela determinada conta</w:t>
-      </w:r>
-    </w:p>
-    <w:p>
-      <w:pPr>
-        <w:ind w:left="697"/>
-      </w:pPr>
-      <w:r>
-        <w:t>-Código: o sistema apresenta somente a retirada vinculada a quele código.</w:t>
+        <w:pStyle w:val="PargrafodaLista"/>
+        <w:numPr>
+          <w:ilvl w:val="0"/>
+          <w:numId w:val="7"/>
+        </w:numPr>
+        <w:jc w:val="both"/>
+        <w:rPr>
+          <w:sz w:val="22"/>
+          <w:szCs w:val="22"/>
+        </w:rPr>
+      </w:pPr>
+      <w:r>
+        <w:rPr>
+          <w:sz w:val="22"/>
+          <w:szCs w:val="22"/>
+        </w:rPr>
+        <w:t>Clientes: o sistema deve mostrar um histórico de todas as retiradas de estoque   que esteja vinculado ao cliente.</w:t>
+      </w:r>
+    </w:p>
+    <w:p>
+      <w:pPr>
+        <w:pStyle w:val="PargrafodaLista"/>
+        <w:numPr>
+          <w:ilvl w:val="0"/>
+          <w:numId w:val="7"/>
+        </w:numPr>
+        <w:jc w:val="both"/>
+        <w:rPr>
+          <w:sz w:val="22"/>
+          <w:szCs w:val="22"/>
+        </w:rPr>
+      </w:pPr>
+      <w:r>
+        <w:rPr>
+          <w:sz w:val="22"/>
+          <w:szCs w:val="22"/>
+        </w:rPr>
+        <w:t>Técnico responsável: o sistema deve mostrar um histórico de todas as retiradas feitas pela determinada conta</w:t>
+      </w:r>
+    </w:p>
+    <w:p>
+      <w:pPr>
+        <w:pStyle w:val="PargrafodaLista"/>
+        <w:numPr>
+          <w:ilvl w:val="0"/>
+          <w:numId w:val="7"/>
+        </w:numPr>
+        <w:jc w:val="both"/>
+        <w:rPr>
+          <w:sz w:val="22"/>
+          <w:szCs w:val="22"/>
+        </w:rPr>
+      </w:pPr>
+      <w:r>
+        <w:rPr>
+          <w:sz w:val="22"/>
+          <w:szCs w:val="22"/>
+        </w:rPr>
+        <w:t>Código: o sistema apresenta somente a retirada vinculada a quele código.</w:t>
       </w:r>
     </w:p>
     <w:p>
@@ -6417,22 +7116,34 @@
         <w:ind w:left="697"/>
         <w:rPr>
           <w:rFonts w:ascii="Times New Roman" w:hAnsi="Times New Roman" w:cs="Times New Roman"/>
-          <w:sz w:val="22"/>
-          <w:szCs w:val="22"/>
-        </w:rPr>
-      </w:pPr>
-      <w:r>
-        <w:rPr>
-          <w:rFonts w:ascii="Times New Roman" w:hAnsi="Times New Roman" w:cs="Times New Roman"/>
+          <w:b/>
+          <w:bCs/>
+          <w:i w:val="0"/>
+          <w:iCs/>
+          <w:sz w:val="22"/>
+          <w:szCs w:val="22"/>
+        </w:rPr>
+      </w:pPr>
+      <w:r>
+        <w:rPr>
+          <w:rFonts w:ascii="Times New Roman" w:hAnsi="Times New Roman" w:cs="Times New Roman"/>
+          <w:b/>
+          <w:bCs/>
+          <w:i w:val="0"/>
+          <w:iCs/>
           <w:sz w:val="22"/>
           <w:szCs w:val="22"/>
         </w:rPr>
         <w:t xml:space="preserve"> </w:t>
       </w:r>
-      <w:bookmarkStart w:id="32" w:name="_Toc74751609"/>
-      <w:r>
-        <w:rPr>
-          <w:rFonts w:ascii="Times New Roman" w:hAnsi="Times New Roman" w:cs="Times New Roman"/>
+      <w:bookmarkStart w:id="32" w:name="_Toc74831912"/>
+      <w:r>
+        <w:rPr>
+          <w:rFonts w:ascii="Times New Roman" w:hAnsi="Times New Roman" w:cs="Times New Roman"/>
+          <w:b/>
+          <w:bCs/>
+          <w:i w:val="0"/>
+          <w:iCs/>
           <w:sz w:val="22"/>
           <w:szCs w:val="22"/>
         </w:rPr>
@@ -6442,26 +7153,14 @@
       <w:r>
         <w:rPr>
           <w:rFonts w:ascii="Times New Roman" w:hAnsi="Times New Roman" w:cs="Times New Roman"/>
+          <w:b/>
+          <w:bCs/>
+          <w:i w:val="0"/>
+          <w:iCs/>
           <w:sz w:val="22"/>
           <w:szCs w:val="22"/>
         </w:rPr>
         <w:t xml:space="preserve"> </w:t>
-      </w:r>
-    </w:p>
-    <w:p>
-      <w:pPr>
-        <w:ind w:left="697"/>
-      </w:pPr>
-      <w:r>
-        <w:t>O sistema deve permitir que o usuário crie perfis de cliente preenchendo as seguintes informações: nome, CPF/CNPJ, telefone, endereço. Após criado o sistema deve possibilitar que chamados e retiradas de peças seja vinculado a este perfil, funções descritas nos requisitos RF0012 e RF003.</w:t>
-      </w:r>
-    </w:p>
-    <w:p>
-      <w:pPr>
-        <w:ind w:left="697"/>
-      </w:pPr>
-      <w:r>
-        <w:t>Para fechar um perfil é necessário que o usuário digite sua senha de acesso novamente.</w:t>
       </w:r>
     </w:p>
     <w:p>
@@ -6469,12 +7168,34 @@
         <w:ind w:left="697"/>
         <w:jc w:val="both"/>
         <w:rPr>
-          <w:i/>
-          <w:color w:val="0000FF"/>
-          <w:sz w:val="22"/>
-          <w:szCs w:val="22"/>
-        </w:rPr>
-      </w:pPr>
+          <w:sz w:val="22"/>
+          <w:szCs w:val="22"/>
+        </w:rPr>
+      </w:pPr>
+      <w:r>
+        <w:rPr>
+          <w:sz w:val="22"/>
+          <w:szCs w:val="22"/>
+        </w:rPr>
+        <w:t>O sistema deve permitir que o usuário crie perfis de cliente preenchendo as seguintes informações: nome, CPF/CNPJ, telefone, endereço. Após criado o sistema deve possibilitar que chamados e retiradas de peças seja vinculado a este perfil, funções descritas nos requisitos RF0012 e RF003.</w:t>
+      </w:r>
+    </w:p>
+    <w:p>
+      <w:pPr>
+        <w:ind w:left="697"/>
+        <w:jc w:val="both"/>
+        <w:rPr>
+          <w:sz w:val="22"/>
+          <w:szCs w:val="22"/>
+        </w:rPr>
+      </w:pPr>
+      <w:r>
+        <w:rPr>
+          <w:sz w:val="22"/>
+          <w:szCs w:val="22"/>
+        </w:rPr>
+        <w:t>Para fechar um perfil é necessário que o usuário digite sua senha de acesso novamente.</w:t>
+      </w:r>
     </w:p>
     <w:p>
       <w:pPr>
@@ -6490,7 +7211,7 @@
           <w:szCs w:val="22"/>
         </w:rPr>
       </w:pPr>
-      <w:bookmarkStart w:id="33" w:name="_Toc74751610"/>
+      <w:bookmarkStart w:id="33" w:name="_Toc74831913"/>
       <w:r>
         <w:rPr>
           <w:rFonts w:ascii="Times New Roman" w:hAnsi="Times New Roman" w:cs="Times New Roman"/>
@@ -6519,14 +7240,22 @@
         <w:ind w:left="697"/>
         <w:rPr>
           <w:rFonts w:ascii="Times New Roman" w:hAnsi="Times New Roman" w:cs="Times New Roman"/>
-          <w:sz w:val="22"/>
-          <w:szCs w:val="22"/>
-        </w:rPr>
-      </w:pPr>
-      <w:bookmarkStart w:id="34" w:name="_Toc74751611"/>
-      <w:r>
-        <w:rPr>
-          <w:rFonts w:ascii="Times New Roman" w:hAnsi="Times New Roman" w:cs="Times New Roman"/>
+          <w:b/>
+          <w:bCs/>
+          <w:i w:val="0"/>
+          <w:iCs/>
+          <w:sz w:val="22"/>
+          <w:szCs w:val="22"/>
+        </w:rPr>
+      </w:pPr>
+      <w:bookmarkStart w:id="34" w:name="_Toc74831914"/>
+      <w:r>
+        <w:rPr>
+          <w:rFonts w:ascii="Times New Roman" w:hAnsi="Times New Roman" w:cs="Times New Roman"/>
+          <w:b/>
+          <w:bCs/>
+          <w:i w:val="0"/>
+          <w:iCs/>
           <w:sz w:val="22"/>
           <w:szCs w:val="22"/>
         </w:rPr>
@@ -6575,16 +7304,24 @@
         <w:ind w:left="697"/>
         <w:rPr>
           <w:rFonts w:ascii="Times New Roman" w:hAnsi="Times New Roman" w:cs="Times New Roman"/>
+          <w:b/>
+          <w:bCs/>
+          <w:i w:val="0"/>
+          <w:iCs/>
           <w:sz w:val="22"/>
           <w:szCs w:val="22"/>
         </w:rPr>
       </w:pPr>
       <w:bookmarkStart w:id="35" w:name="_foc1nvxycw8l" w:colFirst="0" w:colLast="0"/>
-      <w:bookmarkStart w:id="36" w:name="_Toc74751612"/>
+      <w:bookmarkStart w:id="36" w:name="_Toc74831915"/>
       <w:bookmarkEnd w:id="35"/>
       <w:r>
         <w:rPr>
           <w:rFonts w:ascii="Times New Roman" w:hAnsi="Times New Roman" w:cs="Times New Roman"/>
+          <w:b/>
+          <w:bCs/>
+          <w:i w:val="0"/>
+          <w:iCs/>
           <w:sz w:val="22"/>
           <w:szCs w:val="22"/>
         </w:rPr>
@@ -6594,6 +7331,10 @@
       <w:r>
         <w:rPr>
           <w:rFonts w:ascii="Times New Roman" w:hAnsi="Times New Roman" w:cs="Times New Roman"/>
+          <w:b/>
+          <w:bCs/>
+          <w:i w:val="0"/>
+          <w:iCs/>
           <w:sz w:val="22"/>
           <w:szCs w:val="22"/>
         </w:rPr>
@@ -6630,7 +7371,7 @@
           <w:szCs w:val="22"/>
         </w:rPr>
       </w:pPr>
-      <w:bookmarkStart w:id="37" w:name="_Toc74751613"/>
+      <w:bookmarkStart w:id="37" w:name="_Toc74831916"/>
       <w:r>
         <w:rPr>
           <w:rFonts w:ascii="Times New Roman" w:hAnsi="Times New Roman" w:cs="Times New Roman"/>
@@ -6659,14 +7400,22 @@
         <w:ind w:left="697"/>
         <w:rPr>
           <w:rFonts w:ascii="Times New Roman" w:hAnsi="Times New Roman" w:cs="Times New Roman"/>
-          <w:sz w:val="22"/>
-          <w:szCs w:val="22"/>
-        </w:rPr>
-      </w:pPr>
-      <w:bookmarkStart w:id="38" w:name="_Toc74751614"/>
-      <w:r>
-        <w:rPr>
-          <w:rFonts w:ascii="Times New Roman" w:hAnsi="Times New Roman" w:cs="Times New Roman"/>
+          <w:b/>
+          <w:bCs/>
+          <w:i w:val="0"/>
+          <w:iCs/>
+          <w:sz w:val="22"/>
+          <w:szCs w:val="22"/>
+        </w:rPr>
+      </w:pPr>
+      <w:bookmarkStart w:id="38" w:name="_Toc74831917"/>
+      <w:r>
+        <w:rPr>
+          <w:rFonts w:ascii="Times New Roman" w:hAnsi="Times New Roman" w:cs="Times New Roman"/>
+          <w:b/>
+          <w:bCs/>
+          <w:i w:val="0"/>
+          <w:iCs/>
           <w:sz w:val="22"/>
           <w:szCs w:val="22"/>
         </w:rPr>
@@ -6725,16 +7474,24 @@
         <w:jc w:val="both"/>
         <w:rPr>
           <w:rFonts w:ascii="Times New Roman" w:hAnsi="Times New Roman" w:cs="Times New Roman"/>
+          <w:b/>
+          <w:bCs/>
+          <w:i w:val="0"/>
+          <w:iCs/>
           <w:sz w:val="22"/>
           <w:szCs w:val="22"/>
         </w:rPr>
       </w:pPr>
       <w:bookmarkStart w:id="39" w:name="_swltq2uyjtit" w:colFirst="0" w:colLast="0"/>
-      <w:bookmarkStart w:id="40" w:name="_Toc74751615"/>
+      <w:bookmarkStart w:id="40" w:name="_Toc74831918"/>
       <w:bookmarkEnd w:id="39"/>
       <w:r>
         <w:rPr>
           <w:rFonts w:ascii="Times New Roman" w:hAnsi="Times New Roman" w:cs="Times New Roman"/>
+          <w:b/>
+          <w:bCs/>
+          <w:i w:val="0"/>
+          <w:iCs/>
           <w:sz w:val="22"/>
           <w:szCs w:val="22"/>
         </w:rPr>
@@ -6744,6 +7501,10 @@
       <w:r>
         <w:rPr>
           <w:rFonts w:ascii="Times New Roman" w:hAnsi="Times New Roman" w:cs="Times New Roman"/>
+          <w:b/>
+          <w:bCs/>
+          <w:i w:val="0"/>
+          <w:iCs/>
           <w:sz w:val="22"/>
           <w:szCs w:val="22"/>
         </w:rPr>
@@ -6779,16 +7540,24 @@
         <w:ind w:left="697"/>
         <w:rPr>
           <w:rFonts w:ascii="Times New Roman" w:hAnsi="Times New Roman" w:cs="Times New Roman"/>
+          <w:b/>
+          <w:bCs/>
+          <w:i w:val="0"/>
+          <w:iCs/>
           <w:sz w:val="22"/>
           <w:szCs w:val="22"/>
         </w:rPr>
       </w:pPr>
       <w:bookmarkStart w:id="42" w:name="_oarmlom0soxr" w:colFirst="0" w:colLast="0"/>
-      <w:bookmarkStart w:id="43" w:name="_Toc74751616"/>
+      <w:bookmarkStart w:id="43" w:name="_Toc74831919"/>
       <w:bookmarkEnd w:id="42"/>
       <w:r>
         <w:rPr>
           <w:rFonts w:ascii="Times New Roman" w:hAnsi="Times New Roman" w:cs="Times New Roman"/>
+          <w:b/>
+          <w:bCs/>
+          <w:i w:val="0"/>
+          <w:iCs/>
           <w:sz w:val="22"/>
           <w:szCs w:val="22"/>
         </w:rPr>
@@ -6797,6 +7566,10 @@
       <w:r>
         <w:rPr>
           <w:rFonts w:ascii="Times New Roman" w:hAnsi="Times New Roman" w:cs="Times New Roman"/>
+          <w:b/>
+          <w:bCs/>
+          <w:i w:val="0"/>
+          <w:iCs/>
           <w:sz w:val="22"/>
           <w:szCs w:val="22"/>
         </w:rPr>
@@ -6805,6 +7578,10 @@
       <w:r>
         <w:rPr>
           <w:rFonts w:ascii="Times New Roman" w:hAnsi="Times New Roman" w:cs="Times New Roman"/>
+          <w:b/>
+          <w:bCs/>
+          <w:i w:val="0"/>
+          <w:iCs/>
           <w:sz w:val="22"/>
           <w:szCs w:val="22"/>
         </w:rPr>
@@ -6843,7 +7620,7 @@
         </w:rPr>
       </w:pPr>
       <w:bookmarkStart w:id="44" w:name="_1zp5aif2ovof" w:colFirst="0" w:colLast="0"/>
-      <w:bookmarkStart w:id="45" w:name="_Toc74751617"/>
+      <w:bookmarkStart w:id="45" w:name="_Toc74831920"/>
       <w:bookmarkEnd w:id="44"/>
       <w:r>
         <w:rPr>
@@ -6865,16 +7642,24 @@
         <w:ind w:left="697"/>
         <w:rPr>
           <w:rFonts w:ascii="Times New Roman" w:hAnsi="Times New Roman" w:cs="Times New Roman"/>
+          <w:b/>
+          <w:bCs/>
+          <w:i w:val="0"/>
+          <w:iCs/>
           <w:sz w:val="22"/>
           <w:szCs w:val="22"/>
         </w:rPr>
       </w:pPr>
       <w:bookmarkStart w:id="46" w:name="_qjvgmv4zet1i" w:colFirst="0" w:colLast="0"/>
-      <w:bookmarkStart w:id="47" w:name="_Toc74751618"/>
+      <w:bookmarkStart w:id="47" w:name="_Toc74831921"/>
       <w:bookmarkEnd w:id="46"/>
       <w:r>
         <w:rPr>
           <w:rFonts w:ascii="Times New Roman" w:hAnsi="Times New Roman" w:cs="Times New Roman"/>
+          <w:b/>
+          <w:bCs/>
+          <w:i w:val="0"/>
+          <w:iCs/>
           <w:sz w:val="22"/>
           <w:szCs w:val="22"/>
         </w:rPr>
@@ -6937,16 +7722,24 @@
         <w:ind w:left="697"/>
         <w:rPr>
           <w:rFonts w:ascii="Times New Roman" w:hAnsi="Times New Roman" w:cs="Times New Roman"/>
+          <w:b/>
+          <w:bCs/>
+          <w:i w:val="0"/>
+          <w:iCs/>
           <w:sz w:val="22"/>
           <w:szCs w:val="22"/>
         </w:rPr>
       </w:pPr>
       <w:bookmarkStart w:id="48" w:name="_9txjbbj5qat7" w:colFirst="0" w:colLast="0"/>
-      <w:bookmarkStart w:id="49" w:name="_Toc74751619"/>
+      <w:bookmarkStart w:id="49" w:name="_Toc74831922"/>
       <w:bookmarkEnd w:id="48"/>
       <w:r>
         <w:rPr>
           <w:rFonts w:ascii="Times New Roman" w:hAnsi="Times New Roman" w:cs="Times New Roman"/>
+          <w:b/>
+          <w:bCs/>
+          <w:i w:val="0"/>
+          <w:iCs/>
           <w:sz w:val="22"/>
           <w:szCs w:val="22"/>
         </w:rPr>
@@ -6955,6 +7748,10 @@
       <w:r>
         <w:rPr>
           <w:rFonts w:ascii="Times New Roman" w:hAnsi="Times New Roman" w:cs="Times New Roman"/>
+          <w:b/>
+          <w:bCs/>
+          <w:i w:val="0"/>
+          <w:iCs/>
           <w:sz w:val="22"/>
           <w:szCs w:val="22"/>
         </w:rPr>
@@ -6963,6 +7760,10 @@
       <w:r>
         <w:rPr>
           <w:rFonts w:ascii="Times New Roman" w:hAnsi="Times New Roman" w:cs="Times New Roman"/>
+          <w:b/>
+          <w:bCs/>
+          <w:i w:val="0"/>
+          <w:iCs/>
           <w:sz w:val="22"/>
           <w:szCs w:val="22"/>
         </w:rPr>
@@ -7004,16 +7805,24 @@
         <w:ind w:left="697"/>
         <w:rPr>
           <w:rFonts w:ascii="Times New Roman" w:hAnsi="Times New Roman" w:cs="Times New Roman"/>
+          <w:b/>
+          <w:bCs/>
+          <w:i w:val="0"/>
+          <w:iCs/>
           <w:sz w:val="22"/>
           <w:szCs w:val="22"/>
         </w:rPr>
       </w:pPr>
       <w:bookmarkStart w:id="50" w:name="_bgh850e6u0y6" w:colFirst="0" w:colLast="0"/>
-      <w:bookmarkStart w:id="51" w:name="_Toc74751620"/>
+      <w:bookmarkStart w:id="51" w:name="_Toc74831923"/>
       <w:bookmarkEnd w:id="50"/>
       <w:r>
         <w:rPr>
           <w:rFonts w:ascii="Times New Roman" w:hAnsi="Times New Roman" w:cs="Times New Roman"/>
+          <w:b/>
+          <w:bCs/>
+          <w:i w:val="0"/>
+          <w:iCs/>
           <w:sz w:val="22"/>
           <w:szCs w:val="22"/>
         </w:rPr>
@@ -7058,7 +7867,7 @@
           <w:szCs w:val="22"/>
         </w:rPr>
       </w:pPr>
-      <w:bookmarkStart w:id="52" w:name="_Toc74751621"/>
+      <w:bookmarkStart w:id="52" w:name="_Toc74831924"/>
       <w:r>
         <w:rPr>
           <w:rFonts w:ascii="Times New Roman" w:hAnsi="Times New Roman" w:cs="Times New Roman"/>
@@ -7080,14 +7889,22 @@
         <w:ind w:left="697"/>
         <w:rPr>
           <w:rFonts w:ascii="Times New Roman" w:hAnsi="Times New Roman" w:cs="Times New Roman"/>
-          <w:sz w:val="22"/>
-          <w:szCs w:val="22"/>
-        </w:rPr>
-      </w:pPr>
-      <w:bookmarkStart w:id="53" w:name="_Toc74751622"/>
-      <w:r>
-        <w:rPr>
-          <w:rFonts w:ascii="Times New Roman" w:hAnsi="Times New Roman" w:cs="Times New Roman"/>
+          <w:b/>
+          <w:bCs/>
+          <w:i w:val="0"/>
+          <w:iCs/>
+          <w:sz w:val="22"/>
+          <w:szCs w:val="22"/>
+        </w:rPr>
+      </w:pPr>
+      <w:bookmarkStart w:id="53" w:name="_Toc74831925"/>
+      <w:r>
+        <w:rPr>
+          <w:rFonts w:ascii="Times New Roman" w:hAnsi="Times New Roman" w:cs="Times New Roman"/>
+          <w:b/>
+          <w:bCs/>
+          <w:i w:val="0"/>
+          <w:iCs/>
           <w:sz w:val="22"/>
           <w:szCs w:val="22"/>
         </w:rPr>
@@ -7097,6 +7914,10 @@
       <w:r>
         <w:rPr>
           <w:rFonts w:ascii="Times New Roman" w:hAnsi="Times New Roman" w:cs="Times New Roman"/>
+          <w:b/>
+          <w:bCs/>
+          <w:i w:val="0"/>
+          <w:iCs/>
           <w:sz w:val="22"/>
           <w:szCs w:val="22"/>
         </w:rPr>
@@ -7140,7 +7961,7 @@
           <w:szCs w:val="22"/>
         </w:rPr>
       </w:pPr>
-      <w:bookmarkStart w:id="54" w:name="_Toc74751623"/>
+      <w:bookmarkStart w:id="54" w:name="_Toc74831926"/>
       <w:r>
         <w:rPr>
           <w:rFonts w:ascii="Times New Roman" w:hAnsi="Times New Roman" w:cs="Times New Roman"/>
@@ -7161,14 +7982,22 @@
         <w:ind w:left="697"/>
         <w:rPr>
           <w:rFonts w:ascii="Times New Roman" w:hAnsi="Times New Roman" w:cs="Times New Roman"/>
-          <w:sz w:val="22"/>
-          <w:szCs w:val="22"/>
-        </w:rPr>
-      </w:pPr>
-      <w:bookmarkStart w:id="55" w:name="_Toc74751624"/>
-      <w:r>
-        <w:rPr>
-          <w:rFonts w:ascii="Times New Roman" w:hAnsi="Times New Roman" w:cs="Times New Roman"/>
+          <w:b/>
+          <w:bCs/>
+          <w:i w:val="0"/>
+          <w:iCs/>
+          <w:sz w:val="22"/>
+          <w:szCs w:val="22"/>
+        </w:rPr>
+      </w:pPr>
+      <w:bookmarkStart w:id="55" w:name="_Toc74831927"/>
+      <w:r>
+        <w:rPr>
+          <w:rFonts w:ascii="Times New Roman" w:hAnsi="Times New Roman" w:cs="Times New Roman"/>
+          <w:b/>
+          <w:bCs/>
+          <w:i w:val="0"/>
+          <w:iCs/>
           <w:sz w:val="22"/>
           <w:szCs w:val="22"/>
         </w:rPr>
@@ -7215,7 +8044,7 @@
           <w:szCs w:val="22"/>
         </w:rPr>
       </w:pPr>
-      <w:bookmarkStart w:id="56" w:name="_Toc74751625"/>
+      <w:bookmarkStart w:id="56" w:name="_Toc74831928"/>
       <w:r>
         <w:rPr>
           <w:rFonts w:ascii="Times New Roman" w:hAnsi="Times New Roman" w:cs="Times New Roman"/>
@@ -7236,14 +8065,22 @@
         <w:ind w:left="697"/>
         <w:rPr>
           <w:rFonts w:ascii="Times New Roman" w:hAnsi="Times New Roman" w:cs="Times New Roman"/>
-          <w:sz w:val="22"/>
-          <w:szCs w:val="22"/>
-        </w:rPr>
-      </w:pPr>
-      <w:bookmarkStart w:id="57" w:name="_Toc74751626"/>
-      <w:r>
-        <w:rPr>
-          <w:rFonts w:ascii="Times New Roman" w:hAnsi="Times New Roman" w:cs="Times New Roman"/>
+          <w:b/>
+          <w:bCs/>
+          <w:i w:val="0"/>
+          <w:iCs/>
+          <w:sz w:val="22"/>
+          <w:szCs w:val="22"/>
+        </w:rPr>
+      </w:pPr>
+      <w:bookmarkStart w:id="57" w:name="_Toc74831929"/>
+      <w:r>
+        <w:rPr>
+          <w:rFonts w:ascii="Times New Roman" w:hAnsi="Times New Roman" w:cs="Times New Roman"/>
+          <w:b/>
+          <w:bCs/>
+          <w:i w:val="0"/>
+          <w:iCs/>
           <w:sz w:val="22"/>
           <w:szCs w:val="22"/>
         </w:rPr>
@@ -7282,14 +8119,22 @@
         <w:ind w:left="697"/>
         <w:rPr>
           <w:rFonts w:ascii="Times New Roman" w:hAnsi="Times New Roman" w:cs="Times New Roman"/>
-          <w:sz w:val="22"/>
-          <w:szCs w:val="22"/>
-        </w:rPr>
-      </w:pPr>
-      <w:bookmarkStart w:id="58" w:name="_Toc74751627"/>
-      <w:r>
-        <w:rPr>
-          <w:rFonts w:ascii="Times New Roman" w:hAnsi="Times New Roman" w:cs="Times New Roman"/>
+          <w:b/>
+          <w:bCs/>
+          <w:i w:val="0"/>
+          <w:iCs/>
+          <w:sz w:val="22"/>
+          <w:szCs w:val="22"/>
+        </w:rPr>
+      </w:pPr>
+      <w:bookmarkStart w:id="58" w:name="_Toc74831930"/>
+      <w:r>
+        <w:rPr>
+          <w:rFonts w:ascii="Times New Roman" w:hAnsi="Times New Roman" w:cs="Times New Roman"/>
+          <w:b/>
+          <w:bCs/>
+          <w:i w:val="0"/>
+          <w:iCs/>
           <w:sz w:val="22"/>
           <w:szCs w:val="22"/>
         </w:rPr>
@@ -7395,14 +8240,22 @@
         <w:ind w:left="697"/>
         <w:rPr>
           <w:rFonts w:ascii="Times New Roman" w:hAnsi="Times New Roman" w:cs="Times New Roman"/>
-          <w:sz w:val="22"/>
-          <w:szCs w:val="22"/>
-        </w:rPr>
-      </w:pPr>
-      <w:bookmarkStart w:id="59" w:name="_Toc74751628"/>
-      <w:r>
-        <w:rPr>
-          <w:rFonts w:ascii="Times New Roman" w:hAnsi="Times New Roman" w:cs="Times New Roman"/>
+          <w:b/>
+          <w:bCs/>
+          <w:i w:val="0"/>
+          <w:iCs/>
+          <w:sz w:val="22"/>
+          <w:szCs w:val="22"/>
+        </w:rPr>
+      </w:pPr>
+      <w:bookmarkStart w:id="59" w:name="_Toc74831931"/>
+      <w:r>
+        <w:rPr>
+          <w:rFonts w:ascii="Times New Roman" w:hAnsi="Times New Roman" w:cs="Times New Roman"/>
+          <w:b/>
+          <w:bCs/>
+          <w:i w:val="0"/>
+          <w:iCs/>
           <w:sz w:val="22"/>
           <w:szCs w:val="22"/>
         </w:rPr>
@@ -7441,14 +8294,22 @@
         <w:ind w:left="697"/>
         <w:rPr>
           <w:rFonts w:ascii="Times New Roman" w:hAnsi="Times New Roman" w:cs="Times New Roman"/>
-          <w:sz w:val="22"/>
-          <w:szCs w:val="22"/>
-        </w:rPr>
-      </w:pPr>
-      <w:bookmarkStart w:id="60" w:name="_Toc74751629"/>
-      <w:r>
-        <w:rPr>
-          <w:rFonts w:ascii="Times New Roman" w:hAnsi="Times New Roman" w:cs="Times New Roman"/>
+          <w:b/>
+          <w:bCs/>
+          <w:i w:val="0"/>
+          <w:iCs/>
+          <w:sz w:val="22"/>
+          <w:szCs w:val="22"/>
+        </w:rPr>
+      </w:pPr>
+      <w:bookmarkStart w:id="60" w:name="_Toc74831932"/>
+      <w:r>
+        <w:rPr>
+          <w:rFonts w:ascii="Times New Roman" w:hAnsi="Times New Roman" w:cs="Times New Roman"/>
+          <w:b/>
+          <w:bCs/>
+          <w:i w:val="0"/>
+          <w:iCs/>
           <w:sz w:val="22"/>
           <w:szCs w:val="22"/>
         </w:rPr>
@@ -8019,6 +8880,232 @@
     </w:lvl>
   </w:abstractNum>
   <w:abstractNum w:abstractNumId="1" w15:restartNumberingAfterBreak="0">
+    <w:nsid w:val="03947E2C"/>
+    <w:multiLevelType w:val="hybridMultilevel"/>
+    <w:tmpl w:val="10CA787E"/>
+    <w:lvl w:ilvl="0" w:tplc="43769236">
+      <w:start w:val="1"/>
+      <w:numFmt w:val="bullet"/>
+      <w:lvlText w:val=""/>
+      <w:lvlJc w:val="left"/>
+      <w:pPr>
+        <w:ind w:left="1417" w:hanging="360"/>
+      </w:pPr>
+      <w:rPr>
+        <w:rFonts w:ascii="Symbol" w:hAnsi="Symbol" w:hint="default"/>
+      </w:rPr>
+    </w:lvl>
+    <w:lvl w:ilvl="1" w:tplc="04090003" w:tentative="1">
+      <w:start w:val="1"/>
+      <w:numFmt w:val="bullet"/>
+      <w:lvlText w:val="o"/>
+      <w:lvlJc w:val="left"/>
+      <w:pPr>
+        <w:ind w:left="2137" w:hanging="360"/>
+      </w:pPr>
+      <w:rPr>
+        <w:rFonts w:ascii="Courier New" w:hAnsi="Courier New" w:cs="Courier New" w:hint="default"/>
+      </w:rPr>
+    </w:lvl>
+    <w:lvl w:ilvl="2" w:tplc="04090005" w:tentative="1">
+      <w:start w:val="1"/>
+      <w:numFmt w:val="bullet"/>
+      <w:lvlText w:val=""/>
+      <w:lvlJc w:val="left"/>
+      <w:pPr>
+        <w:ind w:left="2857" w:hanging="360"/>
+      </w:pPr>
+      <w:rPr>
+        <w:rFonts w:ascii="Wingdings" w:hAnsi="Wingdings" w:hint="default"/>
+      </w:rPr>
+    </w:lvl>
+    <w:lvl w:ilvl="3" w:tplc="04090001" w:tentative="1">
+      <w:start w:val="1"/>
+      <w:numFmt w:val="bullet"/>
+      <w:lvlText w:val=""/>
+      <w:lvlJc w:val="left"/>
+      <w:pPr>
+        <w:ind w:left="3577" w:hanging="360"/>
+      </w:pPr>
+      <w:rPr>
+        <w:rFonts w:ascii="Symbol" w:hAnsi="Symbol" w:hint="default"/>
+      </w:rPr>
+    </w:lvl>
+    <w:lvl w:ilvl="4" w:tplc="04090003" w:tentative="1">
+      <w:start w:val="1"/>
+      <w:numFmt w:val="bullet"/>
+      <w:lvlText w:val="o"/>
+      <w:lvlJc w:val="left"/>
+      <w:pPr>
+        <w:ind w:left="4297" w:hanging="360"/>
+      </w:pPr>
+      <w:rPr>
+        <w:rFonts w:ascii="Courier New" w:hAnsi="Courier New" w:cs="Courier New" w:hint="default"/>
+      </w:rPr>
+    </w:lvl>
+    <w:lvl w:ilvl="5" w:tplc="04090005" w:tentative="1">
+      <w:start w:val="1"/>
+      <w:numFmt w:val="bullet"/>
+      <w:lvlText w:val=""/>
+      <w:lvlJc w:val="left"/>
+      <w:pPr>
+        <w:ind w:left="5017" w:hanging="360"/>
+      </w:pPr>
+      <w:rPr>
+        <w:rFonts w:ascii="Wingdings" w:hAnsi="Wingdings" w:hint="default"/>
+      </w:rPr>
+    </w:lvl>
+    <w:lvl w:ilvl="6" w:tplc="04090001" w:tentative="1">
+      <w:start w:val="1"/>
+      <w:numFmt w:val="bullet"/>
+      <w:lvlText w:val=""/>
+      <w:lvlJc w:val="left"/>
+      <w:pPr>
+        <w:ind w:left="5737" w:hanging="360"/>
+      </w:pPr>
+      <w:rPr>
+        <w:rFonts w:ascii="Symbol" w:hAnsi="Symbol" w:hint="default"/>
+      </w:rPr>
+    </w:lvl>
+    <w:lvl w:ilvl="7" w:tplc="04090003" w:tentative="1">
+      <w:start w:val="1"/>
+      <w:numFmt w:val="bullet"/>
+      <w:lvlText w:val="o"/>
+      <w:lvlJc w:val="left"/>
+      <w:pPr>
+        <w:ind w:left="6457" w:hanging="360"/>
+      </w:pPr>
+      <w:rPr>
+        <w:rFonts w:ascii="Courier New" w:hAnsi="Courier New" w:cs="Courier New" w:hint="default"/>
+      </w:rPr>
+    </w:lvl>
+    <w:lvl w:ilvl="8" w:tplc="04090005" w:tentative="1">
+      <w:start w:val="1"/>
+      <w:numFmt w:val="bullet"/>
+      <w:lvlText w:val=""/>
+      <w:lvlJc w:val="left"/>
+      <w:pPr>
+        <w:ind w:left="7177" w:hanging="360"/>
+      </w:pPr>
+      <w:rPr>
+        <w:rFonts w:ascii="Wingdings" w:hAnsi="Wingdings" w:hint="default"/>
+      </w:rPr>
+    </w:lvl>
+  </w:abstractNum>
+  <w:abstractNum w:abstractNumId="2" w15:restartNumberingAfterBreak="0">
+    <w:nsid w:val="2A344542"/>
+    <w:multiLevelType w:val="hybridMultilevel"/>
+    <w:tmpl w:val="C3DA2568"/>
+    <w:lvl w:ilvl="0" w:tplc="43769236">
+      <w:start w:val="1"/>
+      <w:numFmt w:val="bullet"/>
+      <w:lvlText w:val=""/>
+      <w:lvlJc w:val="left"/>
+      <w:pPr>
+        <w:ind w:left="1440" w:hanging="360"/>
+      </w:pPr>
+      <w:rPr>
+        <w:rFonts w:ascii="Symbol" w:hAnsi="Symbol" w:hint="default"/>
+      </w:rPr>
+    </w:lvl>
+    <w:lvl w:ilvl="1" w:tplc="04090003" w:tentative="1">
+      <w:start w:val="1"/>
+      <w:numFmt w:val="bullet"/>
+      <w:lvlText w:val="o"/>
+      <w:lvlJc w:val="left"/>
+      <w:pPr>
+        <w:ind w:left="2160" w:hanging="360"/>
+      </w:pPr>
+      <w:rPr>
+        <w:rFonts w:ascii="Courier New" w:hAnsi="Courier New" w:cs="Courier New" w:hint="default"/>
+      </w:rPr>
+    </w:lvl>
+    <w:lvl w:ilvl="2" w:tplc="04090005" w:tentative="1">
+      <w:start w:val="1"/>
+      <w:numFmt w:val="bullet"/>
+      <w:lvlText w:val=""/>
+      <w:lvlJc w:val="left"/>
+      <w:pPr>
+        <w:ind w:left="2880" w:hanging="360"/>
+      </w:pPr>
+      <w:rPr>
+        <w:rFonts w:ascii="Wingdings" w:hAnsi="Wingdings" w:hint="default"/>
+      </w:rPr>
+    </w:lvl>
+    <w:lvl w:ilvl="3" w:tplc="04090001" w:tentative="1">
+      <w:start w:val="1"/>
+      <w:numFmt w:val="bullet"/>
+      <w:lvlText w:val=""/>
+      <w:lvlJc w:val="left"/>
+      <w:pPr>
+        <w:ind w:left="3600" w:hanging="360"/>
+      </w:pPr>
+      <w:rPr>
+        <w:rFonts w:ascii="Symbol" w:hAnsi="Symbol" w:hint="default"/>
+      </w:rPr>
+    </w:lvl>
+    <w:lvl w:ilvl="4" w:tplc="04090003" w:tentative="1">
+      <w:start w:val="1"/>
+      <w:numFmt w:val="bullet"/>
+      <w:lvlText w:val="o"/>
+      <w:lvlJc w:val="left"/>
+      <w:pPr>
+        <w:ind w:left="4320" w:hanging="360"/>
+      </w:pPr>
+      <w:rPr>
+        <w:rFonts w:ascii="Courier New" w:hAnsi="Courier New" w:cs="Courier New" w:hint="default"/>
+      </w:rPr>
+    </w:lvl>
+    <w:lvl w:ilvl="5" w:tplc="04090005" w:tentative="1">
+      <w:start w:val="1"/>
+      <w:numFmt w:val="bullet"/>
+      <w:lvlText w:val=""/>
+      <w:lvlJc w:val="left"/>
+      <w:pPr>
+        <w:ind w:left="5040" w:hanging="360"/>
+      </w:pPr>
+      <w:rPr>
+        <w:rFonts w:ascii="Wingdings" w:hAnsi="Wingdings" w:hint="default"/>
+      </w:rPr>
+    </w:lvl>
+    <w:lvl w:ilvl="6" w:tplc="04090001" w:tentative="1">
+      <w:start w:val="1"/>
+      <w:numFmt w:val="bullet"/>
+      <w:lvlText w:val=""/>
+      <w:lvlJc w:val="left"/>
+      <w:pPr>
+        <w:ind w:left="5760" w:hanging="360"/>
+      </w:pPr>
+      <w:rPr>
+        <w:rFonts w:ascii="Symbol" w:hAnsi="Symbol" w:hint="default"/>
+      </w:rPr>
+    </w:lvl>
+    <w:lvl w:ilvl="7" w:tplc="04090003" w:tentative="1">
+      <w:start w:val="1"/>
+      <w:numFmt w:val="bullet"/>
+      <w:lvlText w:val="o"/>
+      <w:lvlJc w:val="left"/>
+      <w:pPr>
+        <w:ind w:left="6480" w:hanging="360"/>
+      </w:pPr>
+      <w:rPr>
+        <w:rFonts w:ascii="Courier New" w:hAnsi="Courier New" w:cs="Courier New" w:hint="default"/>
+      </w:rPr>
+    </w:lvl>
+    <w:lvl w:ilvl="8" w:tplc="04090005" w:tentative="1">
+      <w:start w:val="1"/>
+      <w:numFmt w:val="bullet"/>
+      <w:lvlText w:val=""/>
+      <w:lvlJc w:val="left"/>
+      <w:pPr>
+        <w:ind w:left="7200" w:hanging="360"/>
+      </w:pPr>
+      <w:rPr>
+        <w:rFonts w:ascii="Wingdings" w:hAnsi="Wingdings" w:hint="default"/>
+      </w:rPr>
+    </w:lvl>
+  </w:abstractNum>
+  <w:abstractNum w:abstractNumId="3" w15:restartNumberingAfterBreak="0">
     <w:nsid w:val="39426221"/>
     <w:multiLevelType w:val="multilevel"/>
     <w:tmpl w:val="D004A226"/>
@@ -8140,7 +9227,7 @@
       </w:rPr>
     </w:lvl>
   </w:abstractNum>
-  <w:abstractNum w:abstractNumId="2" w15:restartNumberingAfterBreak="0">
+  <w:abstractNum w:abstractNumId="4" w15:restartNumberingAfterBreak="0">
     <w:nsid w:val="4B320BA7"/>
     <w:multiLevelType w:val="multilevel"/>
     <w:tmpl w:val="4C887354"/>
@@ -8253,7 +9340,7 @@
       </w:rPr>
     </w:lvl>
   </w:abstractNum>
-  <w:abstractNum w:abstractNumId="3" w15:restartNumberingAfterBreak="0">
+  <w:abstractNum w:abstractNumId="5" w15:restartNumberingAfterBreak="0">
     <w:nsid w:val="60CA0383"/>
     <w:multiLevelType w:val="multilevel"/>
     <w:tmpl w:val="DB225C66"/>
@@ -8366,7 +9453,7 @@
       </w:rPr>
     </w:lvl>
   </w:abstractNum>
-  <w:abstractNum w:abstractNumId="4" w15:restartNumberingAfterBreak="0">
+  <w:abstractNum w:abstractNumId="6" w15:restartNumberingAfterBreak="0">
     <w:nsid w:val="671A2F2A"/>
     <w:multiLevelType w:val="multilevel"/>
     <w:tmpl w:val="1F127DCC"/>
@@ -8480,19 +9567,25 @@
     </w:lvl>
   </w:abstractNum>
   <w:num w:numId="1">
-    <w:abstractNumId w:val="2"/>
+    <w:abstractNumId w:val="4"/>
   </w:num>
   <w:num w:numId="2">
-    <w:abstractNumId w:val="4"/>
+    <w:abstractNumId w:val="6"/>
   </w:num>
   <w:num w:numId="3">
-    <w:abstractNumId w:val="1"/>
+    <w:abstractNumId w:val="3"/>
   </w:num>
   <w:num w:numId="4">
     <w:abstractNumId w:val="0"/>
   </w:num>
   <w:num w:numId="5">
-    <w:abstractNumId w:val="3"/>
+    <w:abstractNumId w:val="5"/>
+  </w:num>
+  <w:num w:numId="6">
+    <w:abstractNumId w:val="2"/>
+  </w:num>
+  <w:num w:numId="7">
+    <w:abstractNumId w:val="1"/>
   </w:num>
 </w:numbering>
 </file>
@@ -9151,9 +10244,12 @@
     <w:autoRedefine/>
     <w:uiPriority w:val="39"/>
     <w:unhideWhenUsed/>
-    <w:rsid w:val="00932409"/>
+    <w:rsid w:val="008D1DD4"/>
     <w:pPr>
-      <w:spacing w:after="100"/>
+      <w:tabs>
+        <w:tab w:val="left" w:pos="400"/>
+        <w:tab w:val="right" w:pos="9350"/>
+      </w:tabs>
     </w:pPr>
   </w:style>
   <w:style w:type="paragraph" w:styleId="Sumrio2">
@@ -9195,6 +10291,17 @@
       <w:color w:val="0000FF" w:themeColor="hyperlink"/>
       <w:u w:val="single"/>
     </w:rPr>
+  </w:style>
+  <w:style w:type="paragraph" w:styleId="PargrafodaLista">
+    <w:name w:val="List Paragraph"/>
+    <w:basedOn w:val="Normal"/>
+    <w:uiPriority w:val="34"/>
+    <w:qFormat/>
+    <w:rsid w:val="008D1DD4"/>
+    <w:pPr>
+      <w:ind w:left="720"/>
+      <w:contextualSpacing/>
+    </w:pPr>
   </w:style>
 </w:styles>
 </file>

</xml_diff>